<commit_message>
update report day 20.07.2023
</commit_message>
<xml_diff>
--- a/report/NguyenAnhHao_D19PM01_TranThuDat_BCDK2.docx
+++ b/report/NguyenAnhHao_D19PM01_TranThuDat_BCDK2.docx
@@ -357,15 +357,7 @@
                                 <w:szCs w:val="20"/>
                                 <w:lang w:val="vi-VN"/>
                               </w:rPr>
-                              <w:t xml:space="preserve"> THƯ </w:t>
-                            </w:r>
-                            <w:r>
-                              <w:rPr>
-                                <w:sz w:val="20"/>
-                                <w:szCs w:val="20"/>
-                                <w:lang w:val="vi-VN"/>
-                              </w:rPr>
-                              <w:t>ĐẠT</w:t>
+                              <w:t xml:space="preserve"> THƯ ĐẠT</w:t>
                             </w:r>
                             <w:r>
                               <w:rPr>
@@ -417,14 +409,7 @@
                                 <w:sz w:val="20"/>
                                 <w:szCs w:val="20"/>
                               </w:rPr>
-                              <w:t xml:space="preserve">   </w:t>
-                            </w:r>
-                            <w:r>
-                              <w:rPr>
-                                <w:sz w:val="20"/>
-                                <w:szCs w:val="20"/>
-                              </w:rPr>
-                              <w:t>Lớp: D1</w:t>
+                              <w:t xml:space="preserve">   Lớp: D1</w:t>
                             </w:r>
                             <w:r>
                               <w:rPr>
@@ -37305,13 +37290,7 @@
         <w:rPr>
           <w:lang w:val="vi-VN"/>
         </w:rPr>
-        <w:t xml:space="preserve">4.1. </w:t>
-      </w:r>
-      <w:r>
-        <w:rPr>
-          <w:lang w:val="vi-VN"/>
-        </w:rPr>
-        <w:t>Lược đồ usecase cho thiết kế :</w:t>
+        <w:t>4.1. Lược đồ usecase cho thiết kế :</w:t>
       </w:r>
       <w:bookmarkEnd w:id="26"/>
       <w:r>
@@ -37462,13 +37441,7 @@
         <w:rPr>
           <w:rStyle w:val="Heading3Char"/>
         </w:rPr>
-        <w:t>t</w:t>
-      </w:r>
-      <w:r>
-        <w:rPr>
-          <w:rStyle w:val="Heading3Char"/>
-        </w:rPr>
-        <w:t>hêm</w:t>
+        <w:t>thêm</w:t>
       </w:r>
       <w:proofErr w:type="spellEnd"/>
       <w:r>
@@ -37718,31 +37691,7 @@
         <w:rPr>
           <w:lang w:val="vi-VN"/>
         </w:rPr>
-        <w:t>4.1.</w:t>
-      </w:r>
-      <w:r>
-        <w:rPr>
-          <w:lang w:val="vi-VN"/>
-        </w:rPr>
-        <w:t xml:space="preserve">4 </w:t>
-      </w:r>
-      <w:r>
-        <w:rPr>
-          <w:lang w:val="vi-VN"/>
-        </w:rPr>
-        <w:t xml:space="preserve">Usecase khách hàng </w:t>
-      </w:r>
-      <w:r>
-        <w:rPr>
-          <w:lang w:val="vi-VN"/>
-        </w:rPr>
-        <w:t xml:space="preserve">huỷ đơn </w:t>
-      </w:r>
-      <w:r>
-        <w:rPr>
-          <w:lang w:val="vi-VN"/>
-        </w:rPr>
-        <w:t xml:space="preserve">hàng : </w:t>
+        <w:t xml:space="preserve">4.1.4 Usecase khách hàng huỷ đơn hàng : </w:t>
       </w:r>
     </w:p>
     <w:p>
@@ -38303,6 +38252,4630 @@
         <w:t>Thiết kế các thành phần của phần mềm</w:t>
       </w:r>
       <w:bookmarkEnd w:id="27"/>
+    </w:p>
+    <w:p>
+      <w:pPr>
+        <w:pStyle w:val="Heading3"/>
+      </w:pPr>
+      <w:r>
+        <w:t xml:space="preserve">a. </w:t>
+      </w:r>
+      <w:proofErr w:type="spellStart"/>
+      <w:r>
+        <w:t>UsecaseID</w:t>
+      </w:r>
+      <w:proofErr w:type="spellEnd"/>
+      <w:r>
+        <w:t xml:space="preserve">/Actor Name </w:t>
+      </w:r>
+    </w:p>
+    <w:p>
+      <w:pPr>
+        <w:pStyle w:val="Customestyle"/>
+        <w:ind w:firstLine="0"/>
+        <w:rPr>
+          <w:lang w:val="vi-VN"/>
+        </w:rPr>
+      </w:pPr>
+      <w:r>
+        <w:t>- UC-01</w:t>
+      </w:r>
+      <w:r>
+        <w:rPr>
+          <w:lang w:val="vi-VN"/>
+        </w:rPr>
+        <w:t xml:space="preserve"> / Khách hàng </w:t>
+      </w:r>
+    </w:p>
+    <w:tbl>
+      <w:tblPr>
+        <w:tblStyle w:val="TableGrid"/>
+        <w:tblW w:w="9569" w:type="dxa"/>
+        <w:tblLook w:val="04A0" w:firstRow="1" w:lastRow="0" w:firstColumn="1" w:lastColumn="0" w:noHBand="0" w:noVBand="1"/>
+      </w:tblPr>
+      <w:tblGrid>
+        <w:gridCol w:w="2316"/>
+        <w:gridCol w:w="7253"/>
+      </w:tblGrid>
+      <w:tr>
+        <w:trPr>
+          <w:trHeight w:val="355"/>
+        </w:trPr>
+        <w:tc>
+          <w:tcPr>
+            <w:tcW w:w="2316" w:type="dxa"/>
+          </w:tcPr>
+          <w:p>
+            <w:pPr>
+              <w:jc w:val="center"/>
+              <w:rPr>
+                <w:lang w:val="vi-VN"/>
+              </w:rPr>
+            </w:pPr>
+            <w:r>
+              <w:rPr>
+                <w:lang w:val="vi-VN"/>
+              </w:rPr>
+              <w:t>Vai trò</w:t>
+            </w:r>
+          </w:p>
+        </w:tc>
+        <w:tc>
+          <w:tcPr>
+            <w:tcW w:w="7253" w:type="dxa"/>
+          </w:tcPr>
+          <w:p>
+            <w:pPr>
+              <w:jc w:val="center"/>
+              <w:rPr>
+                <w:lang w:val="vi-VN"/>
+              </w:rPr>
+            </w:pPr>
+            <w:r>
+              <w:rPr>
+                <w:lang w:val="vi-VN"/>
+              </w:rPr>
+              <w:t>Tác nhân sử dụng usecase này để lọc ra các đầu sách</w:t>
+            </w:r>
+          </w:p>
+        </w:tc>
+      </w:tr>
+      <w:tr>
+        <w:trPr>
+          <w:trHeight w:val="2820"/>
+        </w:trPr>
+        <w:tc>
+          <w:tcPr>
+            <w:tcW w:w="2316" w:type="dxa"/>
+          </w:tcPr>
+          <w:p>
+            <w:pPr>
+              <w:jc w:val="center"/>
+              <w:rPr>
+                <w:lang w:val="vi-VN"/>
+              </w:rPr>
+            </w:pPr>
+            <w:r>
+              <w:rPr>
+                <w:lang w:val="vi-VN"/>
+              </w:rPr>
+              <w:t>Tương tác</w:t>
+            </w:r>
+          </w:p>
+        </w:tc>
+        <w:tc>
+          <w:tcPr>
+            <w:tcW w:w="7253" w:type="dxa"/>
+          </w:tcPr>
+          <w:p>
+            <w:pPr>
+              <w:rPr>
+                <w:lang w:val="vi-VN"/>
+              </w:rPr>
+            </w:pPr>
+            <w:r>
+              <w:rPr>
+                <w:lang w:val="vi-VN"/>
+              </w:rPr>
+              <w:t xml:space="preserve">Form : </w:t>
+            </w:r>
+          </w:p>
+          <w:p>
+            <w:pPr>
+              <w:pStyle w:val="ListParagraph"/>
+              <w:numPr>
+                <w:ilvl w:val="3"/>
+                <w:numId w:val="60"/>
+              </w:numPr>
+              <w:spacing w:after="0" w:line="240" w:lineRule="auto"/>
+              <w:ind w:left="735"/>
+              <w:rPr>
+                <w:lang w:val="vi-VN"/>
+              </w:rPr>
+            </w:pPr>
+            <w:r>
+              <w:rPr>
+                <w:lang w:val="vi-VN"/>
+              </w:rPr>
+              <w:t>Form lọc sách theo các thuộc tính của sách(F01)</w:t>
+            </w:r>
+          </w:p>
+          <w:p>
+            <w:pPr>
+              <w:pStyle w:val="ListParagraph"/>
+              <w:numPr>
+                <w:ilvl w:val="3"/>
+                <w:numId w:val="60"/>
+              </w:numPr>
+              <w:spacing w:after="0" w:line="240" w:lineRule="auto"/>
+              <w:ind w:left="735"/>
+              <w:rPr>
+                <w:lang w:val="vi-VN"/>
+              </w:rPr>
+            </w:pPr>
+            <w:r>
+              <w:rPr>
+                <w:lang w:val="vi-VN"/>
+              </w:rPr>
+              <w:t>Form lọc sách theo custom keywords(F02)</w:t>
+            </w:r>
+          </w:p>
+          <w:p>
+            <w:pPr>
+              <w:pStyle w:val="ListParagraph"/>
+              <w:numPr>
+                <w:ilvl w:val="3"/>
+                <w:numId w:val="60"/>
+              </w:numPr>
+              <w:spacing w:after="0" w:line="240" w:lineRule="auto"/>
+              <w:ind w:left="735"/>
+              <w:rPr>
+                <w:lang w:val="vi-VN"/>
+              </w:rPr>
+            </w:pPr>
+            <w:r>
+              <w:rPr>
+                <w:lang w:val="vi-VN"/>
+              </w:rPr>
+              <w:t>Form lọc theo số lượng mua và đánh giá sao(F03)</w:t>
+            </w:r>
+          </w:p>
+          <w:p>
+            <w:pPr>
+              <w:rPr>
+                <w:lang w:val="vi-VN"/>
+              </w:rPr>
+            </w:pPr>
+            <w:r>
+              <w:rPr>
+                <w:lang w:val="vi-VN"/>
+              </w:rPr>
+              <w:t xml:space="preserve">API : </w:t>
+            </w:r>
+          </w:p>
+          <w:p>
+            <w:pPr>
+              <w:pStyle w:val="ListParagraph"/>
+              <w:numPr>
+                <w:ilvl w:val="3"/>
+                <w:numId w:val="60"/>
+              </w:numPr>
+              <w:spacing w:after="0" w:line="240" w:lineRule="auto"/>
+              <w:ind w:left="735"/>
+              <w:rPr>
+                <w:lang w:val="vi-VN"/>
+              </w:rPr>
+            </w:pPr>
+            <w:r>
+              <w:rPr>
+                <w:lang w:val="vi-VN"/>
+              </w:rPr>
+              <w:t xml:space="preserve">API lọc </w:t>
+            </w:r>
+            <w:r>
+              <w:rPr>
+                <w:lang w:val="vi-VN"/>
+              </w:rPr>
+              <w:t xml:space="preserve">sách </w:t>
+            </w:r>
+            <w:r>
+              <w:rPr>
+                <w:lang w:val="vi-VN"/>
+              </w:rPr>
+              <w:t xml:space="preserve">theo </w:t>
+            </w:r>
+            <w:r>
+              <w:rPr>
+                <w:lang w:val="vi-VN"/>
+              </w:rPr>
+              <w:t>các thuộc tính của sách(API01)</w:t>
+            </w:r>
+          </w:p>
+          <w:p>
+            <w:pPr>
+              <w:pStyle w:val="ListParagraph"/>
+              <w:numPr>
+                <w:ilvl w:val="3"/>
+                <w:numId w:val="60"/>
+              </w:numPr>
+              <w:spacing w:after="0" w:line="240" w:lineRule="auto"/>
+              <w:ind w:left="735"/>
+              <w:rPr>
+                <w:lang w:val="vi-VN"/>
+              </w:rPr>
+            </w:pPr>
+            <w:r>
+              <w:rPr>
+                <w:lang w:val="vi-VN"/>
+              </w:rPr>
+              <w:t>API lọc sách theo custom keyword(API02)</w:t>
+            </w:r>
+          </w:p>
+          <w:p>
+            <w:pPr>
+              <w:pStyle w:val="ListParagraph"/>
+              <w:numPr>
+                <w:ilvl w:val="3"/>
+                <w:numId w:val="60"/>
+              </w:numPr>
+              <w:spacing w:after="0" w:line="240" w:lineRule="auto"/>
+              <w:ind w:left="735"/>
+              <w:rPr>
+                <w:lang w:val="vi-VN"/>
+              </w:rPr>
+            </w:pPr>
+            <w:r>
+              <w:rPr>
+                <w:lang w:val="vi-VN"/>
+              </w:rPr>
+              <w:t xml:space="preserve">API lọc sách theo số lượng mua và đánh </w:t>
+            </w:r>
+            <w:r>
+              <w:rPr>
+                <w:lang w:val="vi-VN"/>
+              </w:rPr>
+              <w:t>giá</w:t>
+            </w:r>
+            <w:r>
+              <w:rPr>
+                <w:lang w:val="vi-VN"/>
+              </w:rPr>
+              <w:t xml:space="preserve"> (API03)</w:t>
+            </w:r>
+          </w:p>
+        </w:tc>
+      </w:tr>
+    </w:tbl>
+    <w:p>
+      <w:pPr>
+        <w:rPr>
+          <w:lang w:val="vi-VN"/>
+        </w:rPr>
+      </w:pPr>
+      <w:r>
+        <w:rPr>
+          <w:lang w:val="vi-VN"/>
+        </w:rPr>
+        <w:t>- UC-02 / Khách hàng</w:t>
+      </w:r>
+    </w:p>
+    <w:tbl>
+      <w:tblPr>
+        <w:tblStyle w:val="TableGrid"/>
+        <w:tblW w:w="9549" w:type="dxa"/>
+        <w:tblLook w:val="04A0" w:firstRow="1" w:lastRow="0" w:firstColumn="1" w:lastColumn="0" w:noHBand="0" w:noVBand="1"/>
+      </w:tblPr>
+      <w:tblGrid>
+        <w:gridCol w:w="2311"/>
+        <w:gridCol w:w="7238"/>
+      </w:tblGrid>
+      <w:tr>
+        <w:trPr>
+          <w:trHeight w:val="346"/>
+        </w:trPr>
+        <w:tc>
+          <w:tcPr>
+            <w:tcW w:w="2311" w:type="dxa"/>
+          </w:tcPr>
+          <w:p>
+            <w:pPr>
+              <w:jc w:val="center"/>
+              <w:rPr>
+                <w:lang w:val="vi-VN"/>
+              </w:rPr>
+            </w:pPr>
+            <w:r>
+              <w:rPr>
+                <w:lang w:val="vi-VN"/>
+              </w:rPr>
+              <w:t>Vai trò</w:t>
+            </w:r>
+          </w:p>
+        </w:tc>
+        <w:tc>
+          <w:tcPr>
+            <w:tcW w:w="7238" w:type="dxa"/>
+          </w:tcPr>
+          <w:p>
+            <w:pPr>
+              <w:jc w:val="center"/>
+              <w:rPr>
+                <w:lang w:val="vi-VN"/>
+              </w:rPr>
+            </w:pPr>
+            <w:r>
+              <w:rPr>
+                <w:lang w:val="vi-VN"/>
+              </w:rPr>
+              <w:t xml:space="preserve">Tác nhân sử dụng usecase này </w:t>
+            </w:r>
+            <w:r>
+              <w:rPr>
+                <w:lang w:val="vi-VN"/>
+              </w:rPr>
+              <w:t>để thêm sách vào giỏ hàng</w:t>
+            </w:r>
+          </w:p>
+        </w:tc>
+      </w:tr>
+      <w:tr>
+        <w:trPr>
+          <w:trHeight w:val="1710"/>
+        </w:trPr>
+        <w:tc>
+          <w:tcPr>
+            <w:tcW w:w="2311" w:type="dxa"/>
+          </w:tcPr>
+          <w:p>
+            <w:pPr>
+              <w:jc w:val="center"/>
+              <w:rPr>
+                <w:lang w:val="vi-VN"/>
+              </w:rPr>
+            </w:pPr>
+            <w:r>
+              <w:rPr>
+                <w:lang w:val="vi-VN"/>
+              </w:rPr>
+              <w:t>Tương tác</w:t>
+            </w:r>
+          </w:p>
+        </w:tc>
+        <w:tc>
+          <w:tcPr>
+            <w:tcW w:w="7238" w:type="dxa"/>
+          </w:tcPr>
+          <w:p>
+            <w:pPr>
+              <w:rPr>
+                <w:lang w:val="vi-VN"/>
+              </w:rPr>
+            </w:pPr>
+            <w:r>
+              <w:rPr>
+                <w:lang w:val="vi-VN"/>
+              </w:rPr>
+              <w:t xml:space="preserve">Form : </w:t>
+            </w:r>
+          </w:p>
+          <w:p>
+            <w:pPr>
+              <w:pStyle w:val="ListParagraph"/>
+              <w:numPr>
+                <w:ilvl w:val="3"/>
+                <w:numId w:val="60"/>
+              </w:numPr>
+              <w:spacing w:after="0" w:line="240" w:lineRule="auto"/>
+              <w:ind w:left="735"/>
+              <w:rPr>
+                <w:lang w:val="vi-VN"/>
+              </w:rPr>
+            </w:pPr>
+            <w:r>
+              <w:rPr>
+                <w:lang w:val="vi-VN"/>
+              </w:rPr>
+              <w:t xml:space="preserve">Form </w:t>
+            </w:r>
+            <w:r>
+              <w:rPr>
+                <w:lang w:val="vi-VN"/>
+              </w:rPr>
+              <w:t xml:space="preserve">thêm </w:t>
+            </w:r>
+            <w:r>
+              <w:rPr>
+                <w:lang w:val="vi-VN"/>
+              </w:rPr>
+              <w:t>sách vào giỏ hàng</w:t>
+            </w:r>
+            <w:r>
+              <w:rPr>
+                <w:lang w:val="vi-VN"/>
+              </w:rPr>
+              <w:t>(F0</w:t>
+            </w:r>
+            <w:r>
+              <w:rPr>
+                <w:lang w:val="vi-VN"/>
+              </w:rPr>
+              <w:t>4</w:t>
+            </w:r>
+            <w:r>
+              <w:rPr>
+                <w:lang w:val="vi-VN"/>
+              </w:rPr>
+              <w:t>)</w:t>
+            </w:r>
+          </w:p>
+          <w:p>
+            <w:pPr>
+              <w:rPr>
+                <w:lang w:val="vi-VN"/>
+              </w:rPr>
+            </w:pPr>
+            <w:r>
+              <w:rPr>
+                <w:lang w:val="vi-VN"/>
+              </w:rPr>
+              <w:t xml:space="preserve">API : </w:t>
+            </w:r>
+          </w:p>
+          <w:p>
+            <w:pPr>
+              <w:pStyle w:val="ListParagraph"/>
+              <w:numPr>
+                <w:ilvl w:val="3"/>
+                <w:numId w:val="60"/>
+              </w:numPr>
+              <w:spacing w:after="0" w:line="240" w:lineRule="auto"/>
+              <w:ind w:left="735"/>
+              <w:rPr>
+                <w:lang w:val="vi-VN"/>
+              </w:rPr>
+            </w:pPr>
+            <w:r>
+              <w:rPr>
+                <w:lang w:val="vi-VN"/>
+              </w:rPr>
+              <w:t xml:space="preserve">API </w:t>
+            </w:r>
+            <w:r>
+              <w:rPr>
+                <w:lang w:val="vi-VN"/>
+              </w:rPr>
+              <w:t>xem chi tiết sách</w:t>
+            </w:r>
+            <w:r>
+              <w:rPr>
+                <w:lang w:val="vi-VN"/>
+              </w:rPr>
+              <w:t>(API0</w:t>
+            </w:r>
+            <w:r>
+              <w:rPr>
+                <w:lang w:val="vi-VN"/>
+              </w:rPr>
+              <w:t>4</w:t>
+            </w:r>
+            <w:r>
+              <w:rPr>
+                <w:lang w:val="vi-VN"/>
+              </w:rPr>
+              <w:t>)</w:t>
+            </w:r>
+          </w:p>
+          <w:p>
+            <w:pPr>
+              <w:pStyle w:val="ListParagraph"/>
+              <w:numPr>
+                <w:ilvl w:val="3"/>
+                <w:numId w:val="60"/>
+              </w:numPr>
+              <w:spacing w:after="0" w:line="240" w:lineRule="auto"/>
+              <w:ind w:left="735"/>
+              <w:rPr>
+                <w:lang w:val="vi-VN"/>
+              </w:rPr>
+            </w:pPr>
+            <w:r>
+              <w:rPr>
+                <w:lang w:val="vi-VN"/>
+              </w:rPr>
+              <w:t xml:space="preserve">API </w:t>
+            </w:r>
+            <w:r>
+              <w:rPr>
+                <w:lang w:val="vi-VN"/>
+              </w:rPr>
+              <w:t xml:space="preserve">thêm sách vào giỏ hàng </w:t>
+            </w:r>
+            <w:r>
+              <w:rPr>
+                <w:lang w:val="vi-VN"/>
+              </w:rPr>
+              <w:t>(API0</w:t>
+            </w:r>
+            <w:r>
+              <w:rPr>
+                <w:lang w:val="vi-VN"/>
+              </w:rPr>
+              <w:t>5</w:t>
+            </w:r>
+            <w:r>
+              <w:rPr>
+                <w:lang w:val="vi-VN"/>
+              </w:rPr>
+              <w:t>)</w:t>
+            </w:r>
+          </w:p>
+        </w:tc>
+      </w:tr>
+    </w:tbl>
+    <w:p>
+      <w:pPr>
+        <w:rPr>
+          <w:lang w:val="vi-VN"/>
+        </w:rPr>
+      </w:pPr>
+      <w:r>
+        <w:rPr>
+          <w:lang w:val="vi-VN"/>
+        </w:rPr>
+        <w:t xml:space="preserve">- UC-03 / Khách hàng </w:t>
+      </w:r>
+    </w:p>
+    <w:tbl>
+      <w:tblPr>
+        <w:tblStyle w:val="TableGrid"/>
+        <w:tblW w:w="9569" w:type="dxa"/>
+        <w:tblLook w:val="04A0" w:firstRow="1" w:lastRow="0" w:firstColumn="1" w:lastColumn="0" w:noHBand="0" w:noVBand="1"/>
+      </w:tblPr>
+      <w:tblGrid>
+        <w:gridCol w:w="2316"/>
+        <w:gridCol w:w="7253"/>
+      </w:tblGrid>
+      <w:tr>
+        <w:trPr>
+          <w:trHeight w:val="353"/>
+        </w:trPr>
+        <w:tc>
+          <w:tcPr>
+            <w:tcW w:w="2316" w:type="dxa"/>
+          </w:tcPr>
+          <w:p>
+            <w:pPr>
+              <w:jc w:val="center"/>
+              <w:rPr>
+                <w:lang w:val="vi-VN"/>
+              </w:rPr>
+            </w:pPr>
+            <w:r>
+              <w:rPr>
+                <w:lang w:val="vi-VN"/>
+              </w:rPr>
+              <w:t>Vai trò</w:t>
+            </w:r>
+          </w:p>
+        </w:tc>
+        <w:tc>
+          <w:tcPr>
+            <w:tcW w:w="7253" w:type="dxa"/>
+          </w:tcPr>
+          <w:p>
+            <w:pPr>
+              <w:jc w:val="center"/>
+              <w:rPr>
+                <w:lang w:val="vi-VN"/>
+              </w:rPr>
+            </w:pPr>
+            <w:r>
+              <w:rPr>
+                <w:lang w:val="vi-VN"/>
+              </w:rPr>
+              <w:t xml:space="preserve">Tác nhân sử dụng usecase này để </w:t>
+            </w:r>
+            <w:r>
+              <w:rPr>
+                <w:lang w:val="vi-VN"/>
+              </w:rPr>
+              <w:t>đặt sách</w:t>
+            </w:r>
+          </w:p>
+        </w:tc>
+      </w:tr>
+      <w:tr>
+        <w:trPr>
+          <w:trHeight w:val="2802"/>
+        </w:trPr>
+        <w:tc>
+          <w:tcPr>
+            <w:tcW w:w="2316" w:type="dxa"/>
+          </w:tcPr>
+          <w:p>
+            <w:pPr>
+              <w:jc w:val="center"/>
+              <w:rPr>
+                <w:lang w:val="vi-VN"/>
+              </w:rPr>
+            </w:pPr>
+            <w:r>
+              <w:rPr>
+                <w:lang w:val="vi-VN"/>
+              </w:rPr>
+              <w:t>Tương tác</w:t>
+            </w:r>
+          </w:p>
+        </w:tc>
+        <w:tc>
+          <w:tcPr>
+            <w:tcW w:w="7253" w:type="dxa"/>
+          </w:tcPr>
+          <w:p>
+            <w:pPr>
+              <w:rPr>
+                <w:lang w:val="vi-VN"/>
+              </w:rPr>
+            </w:pPr>
+            <w:r>
+              <w:rPr>
+                <w:lang w:val="vi-VN"/>
+              </w:rPr>
+              <w:t xml:space="preserve">Form : </w:t>
+            </w:r>
+          </w:p>
+          <w:p>
+            <w:pPr>
+              <w:pStyle w:val="ListParagraph"/>
+              <w:numPr>
+                <w:ilvl w:val="3"/>
+                <w:numId w:val="60"/>
+              </w:numPr>
+              <w:spacing w:after="0" w:line="240" w:lineRule="auto"/>
+              <w:ind w:left="735"/>
+              <w:rPr>
+                <w:lang w:val="vi-VN"/>
+              </w:rPr>
+            </w:pPr>
+            <w:r>
+              <w:rPr>
+                <w:lang w:val="vi-VN"/>
+              </w:rPr>
+              <w:t>Form xác nhận thông tin đặt sách(F05)</w:t>
+            </w:r>
+          </w:p>
+          <w:p>
+            <w:pPr>
+              <w:rPr>
+                <w:lang w:val="vi-VN"/>
+              </w:rPr>
+            </w:pPr>
+            <w:r>
+              <w:rPr>
+                <w:lang w:val="vi-VN"/>
+              </w:rPr>
+              <w:t xml:space="preserve">API : </w:t>
+            </w:r>
+          </w:p>
+          <w:p>
+            <w:pPr>
+              <w:pStyle w:val="ListParagraph"/>
+              <w:numPr>
+                <w:ilvl w:val="3"/>
+                <w:numId w:val="60"/>
+              </w:numPr>
+              <w:spacing w:after="0" w:line="240" w:lineRule="auto"/>
+              <w:ind w:left="735"/>
+              <w:rPr>
+                <w:lang w:val="vi-VN"/>
+              </w:rPr>
+            </w:pPr>
+            <w:r>
+              <w:rPr>
+                <w:lang w:val="vi-VN"/>
+              </w:rPr>
+              <w:t xml:space="preserve">API </w:t>
+            </w:r>
+            <w:r>
+              <w:rPr>
+                <w:lang w:val="vi-VN"/>
+              </w:rPr>
+              <w:t>xác nhận thông tin nhận sách</w:t>
+            </w:r>
+            <w:r>
+              <w:rPr>
+                <w:lang w:val="vi-VN"/>
+              </w:rPr>
+              <w:t>(API0</w:t>
+            </w:r>
+            <w:r>
+              <w:rPr>
+                <w:lang w:val="vi-VN"/>
+              </w:rPr>
+              <w:t>6</w:t>
+            </w:r>
+            <w:r>
+              <w:rPr>
+                <w:lang w:val="vi-VN"/>
+              </w:rPr>
+              <w:t>)</w:t>
+            </w:r>
+          </w:p>
+          <w:p>
+            <w:pPr>
+              <w:pStyle w:val="ListParagraph"/>
+              <w:numPr>
+                <w:ilvl w:val="3"/>
+                <w:numId w:val="60"/>
+              </w:numPr>
+              <w:spacing w:after="0" w:line="240" w:lineRule="auto"/>
+              <w:ind w:left="735"/>
+              <w:rPr>
+                <w:lang w:val="vi-VN"/>
+              </w:rPr>
+            </w:pPr>
+            <w:r>
+              <w:rPr>
+                <w:lang w:val="vi-VN"/>
+              </w:rPr>
+              <w:t>API</w:t>
+            </w:r>
+            <w:r>
+              <w:rPr>
+                <w:lang w:val="vi-VN"/>
+              </w:rPr>
+              <w:t xml:space="preserve"> xem giỏ hàng </w:t>
+            </w:r>
+            <w:r>
+              <w:rPr>
+                <w:lang w:val="vi-VN"/>
+              </w:rPr>
+              <w:t>(API0</w:t>
+            </w:r>
+            <w:r>
+              <w:rPr>
+                <w:lang w:val="vi-VN"/>
+              </w:rPr>
+              <w:t>7</w:t>
+            </w:r>
+            <w:r>
+              <w:rPr>
+                <w:lang w:val="vi-VN"/>
+              </w:rPr>
+              <w:t>)</w:t>
+            </w:r>
+          </w:p>
+          <w:p>
+            <w:pPr>
+              <w:pStyle w:val="ListParagraph"/>
+              <w:numPr>
+                <w:ilvl w:val="3"/>
+                <w:numId w:val="60"/>
+              </w:numPr>
+              <w:spacing w:after="0" w:line="240" w:lineRule="auto"/>
+              <w:ind w:left="735"/>
+              <w:rPr>
+                <w:lang w:val="vi-VN"/>
+              </w:rPr>
+            </w:pPr>
+            <w:r>
+              <w:rPr>
+                <w:lang w:val="vi-VN"/>
+              </w:rPr>
+              <w:t>API xoá đầu sách khỏi giỏ hàng(API08)</w:t>
+            </w:r>
+          </w:p>
+          <w:p>
+            <w:pPr>
+              <w:pStyle w:val="ListParagraph"/>
+              <w:numPr>
+                <w:ilvl w:val="3"/>
+                <w:numId w:val="60"/>
+              </w:numPr>
+              <w:spacing w:after="0" w:line="240" w:lineRule="auto"/>
+              <w:ind w:left="735"/>
+              <w:rPr>
+                <w:lang w:val="vi-VN"/>
+              </w:rPr>
+            </w:pPr>
+            <w:r>
+              <w:rPr>
+                <w:lang w:val="vi-VN"/>
+              </w:rPr>
+              <w:t>API chỉnh sửa số lượng đầu sách(API09)</w:t>
+            </w:r>
+          </w:p>
+          <w:p>
+            <w:pPr>
+              <w:pStyle w:val="ListParagraph"/>
+              <w:numPr>
+                <w:ilvl w:val="3"/>
+                <w:numId w:val="60"/>
+              </w:numPr>
+              <w:spacing w:after="0" w:line="240" w:lineRule="auto"/>
+              <w:ind w:left="735"/>
+              <w:rPr>
+                <w:lang w:val="vi-VN"/>
+              </w:rPr>
+            </w:pPr>
+            <w:r>
+              <w:rPr>
+                <w:lang w:val="vi-VN"/>
+              </w:rPr>
+              <w:t>API đặt sách (API10)</w:t>
+            </w:r>
+          </w:p>
+        </w:tc>
+      </w:tr>
+    </w:tbl>
+    <w:p>
+      <w:pPr>
+        <w:rPr>
+          <w:lang w:val="vi-VN"/>
+        </w:rPr>
+      </w:pPr>
+      <w:r>
+        <w:rPr>
+          <w:lang w:val="vi-VN"/>
+        </w:rPr>
+        <w:t xml:space="preserve"> </w:t>
+      </w:r>
+    </w:p>
+    <w:p>
+      <w:pPr>
+        <w:rPr>
+          <w:lang w:val="vi-VN"/>
+        </w:rPr>
+      </w:pPr>
+    </w:p>
+    <w:p>
+      <w:pPr>
+        <w:rPr>
+          <w:lang w:val="vi-VN"/>
+        </w:rPr>
+      </w:pPr>
+    </w:p>
+    <w:p>
+      <w:pPr>
+        <w:rPr>
+          <w:lang w:val="vi-VN"/>
+        </w:rPr>
+      </w:pPr>
+      <w:r>
+        <w:rPr>
+          <w:lang w:val="vi-VN"/>
+        </w:rPr>
+        <w:lastRenderedPageBreak/>
+        <w:t>- UC-04 / Khách hàng</w:t>
+      </w:r>
+    </w:p>
+    <w:tbl>
+      <w:tblPr>
+        <w:tblStyle w:val="TableGrid"/>
+        <w:tblW w:w="9628" w:type="dxa"/>
+        <w:tblLook w:val="04A0" w:firstRow="1" w:lastRow="0" w:firstColumn="1" w:lastColumn="0" w:noHBand="0" w:noVBand="1"/>
+      </w:tblPr>
+      <w:tblGrid>
+        <w:gridCol w:w="2330"/>
+        <w:gridCol w:w="7298"/>
+      </w:tblGrid>
+      <w:tr>
+        <w:trPr>
+          <w:trHeight w:val="248"/>
+        </w:trPr>
+        <w:tc>
+          <w:tcPr>
+            <w:tcW w:w="2330" w:type="dxa"/>
+          </w:tcPr>
+          <w:p>
+            <w:pPr>
+              <w:jc w:val="center"/>
+              <w:rPr>
+                <w:lang w:val="vi-VN"/>
+              </w:rPr>
+            </w:pPr>
+            <w:r>
+              <w:rPr>
+                <w:lang w:val="vi-VN"/>
+              </w:rPr>
+              <w:t>Vai trò</w:t>
+            </w:r>
+          </w:p>
+        </w:tc>
+        <w:tc>
+          <w:tcPr>
+            <w:tcW w:w="7298" w:type="dxa"/>
+          </w:tcPr>
+          <w:p>
+            <w:pPr>
+              <w:jc w:val="center"/>
+              <w:rPr>
+                <w:lang w:val="vi-VN"/>
+              </w:rPr>
+            </w:pPr>
+            <w:r>
+              <w:rPr>
+                <w:lang w:val="vi-VN"/>
+              </w:rPr>
+              <w:t xml:space="preserve">Tác nhân sử dụng usecase này để </w:t>
+            </w:r>
+            <w:r>
+              <w:rPr>
+                <w:lang w:val="vi-VN"/>
+              </w:rPr>
+              <w:t>huỷ đơn hàng</w:t>
+            </w:r>
+          </w:p>
+        </w:tc>
+      </w:tr>
+      <w:tr>
+        <w:trPr>
+          <w:trHeight w:val="1968"/>
+        </w:trPr>
+        <w:tc>
+          <w:tcPr>
+            <w:tcW w:w="2330" w:type="dxa"/>
+          </w:tcPr>
+          <w:p>
+            <w:pPr>
+              <w:jc w:val="center"/>
+              <w:rPr>
+                <w:lang w:val="vi-VN"/>
+              </w:rPr>
+            </w:pPr>
+            <w:r>
+              <w:rPr>
+                <w:lang w:val="vi-VN"/>
+              </w:rPr>
+              <w:t>Tương tác</w:t>
+            </w:r>
+          </w:p>
+        </w:tc>
+        <w:tc>
+          <w:tcPr>
+            <w:tcW w:w="7298" w:type="dxa"/>
+          </w:tcPr>
+          <w:p>
+            <w:pPr>
+              <w:rPr>
+                <w:lang w:val="vi-VN"/>
+              </w:rPr>
+            </w:pPr>
+            <w:r>
+              <w:rPr>
+                <w:lang w:val="vi-VN"/>
+              </w:rPr>
+              <w:t xml:space="preserve">Form : </w:t>
+            </w:r>
+          </w:p>
+          <w:p>
+            <w:pPr>
+              <w:pStyle w:val="ListParagraph"/>
+              <w:numPr>
+                <w:ilvl w:val="3"/>
+                <w:numId w:val="60"/>
+              </w:numPr>
+              <w:spacing w:after="0" w:line="240" w:lineRule="auto"/>
+              <w:ind w:left="735"/>
+              <w:rPr>
+                <w:lang w:val="vi-VN"/>
+              </w:rPr>
+            </w:pPr>
+            <w:r>
+              <w:rPr>
+                <w:lang w:val="vi-VN"/>
+              </w:rPr>
+              <w:t xml:space="preserve">Form </w:t>
+            </w:r>
+            <w:r>
+              <w:rPr>
+                <w:lang w:val="vi-VN"/>
+              </w:rPr>
+              <w:t xml:space="preserve">nhập lý do </w:t>
+            </w:r>
+            <w:r>
+              <w:rPr>
+                <w:lang w:val="vi-VN"/>
+              </w:rPr>
+              <w:t>(F0</w:t>
+            </w:r>
+            <w:r>
+              <w:rPr>
+                <w:lang w:val="vi-VN"/>
+              </w:rPr>
+              <w:t>6</w:t>
+            </w:r>
+            <w:r>
+              <w:rPr>
+                <w:lang w:val="vi-VN"/>
+              </w:rPr>
+              <w:t>)</w:t>
+            </w:r>
+          </w:p>
+          <w:p>
+            <w:pPr>
+              <w:rPr>
+                <w:lang w:val="vi-VN"/>
+              </w:rPr>
+            </w:pPr>
+            <w:r>
+              <w:rPr>
+                <w:lang w:val="vi-VN"/>
+              </w:rPr>
+              <w:t xml:space="preserve">API : </w:t>
+            </w:r>
+          </w:p>
+          <w:p>
+            <w:pPr>
+              <w:pStyle w:val="ListParagraph"/>
+              <w:numPr>
+                <w:ilvl w:val="3"/>
+                <w:numId w:val="60"/>
+              </w:numPr>
+              <w:spacing w:after="0" w:line="240" w:lineRule="auto"/>
+              <w:ind w:left="735"/>
+              <w:rPr>
+                <w:lang w:val="vi-VN"/>
+              </w:rPr>
+            </w:pPr>
+            <w:r>
+              <w:rPr>
+                <w:lang w:val="vi-VN"/>
+              </w:rPr>
+              <w:t>API xem chi tiết đơn hàng (API11)</w:t>
+            </w:r>
+          </w:p>
+          <w:p>
+            <w:pPr>
+              <w:pStyle w:val="ListParagraph"/>
+              <w:numPr>
+                <w:ilvl w:val="3"/>
+                <w:numId w:val="60"/>
+              </w:numPr>
+              <w:spacing w:after="0" w:line="240" w:lineRule="auto"/>
+              <w:ind w:left="735"/>
+              <w:rPr>
+                <w:lang w:val="vi-VN"/>
+              </w:rPr>
+            </w:pPr>
+            <w:r>
+              <w:rPr>
+                <w:lang w:val="vi-VN"/>
+              </w:rPr>
+              <w:t>API huỷ đơn hàng (API12)</w:t>
+            </w:r>
+          </w:p>
+        </w:tc>
+      </w:tr>
+    </w:tbl>
+    <w:p>
+      <w:pPr>
+        <w:rPr>
+          <w:lang w:val="vi-VN"/>
+        </w:rPr>
+      </w:pPr>
+    </w:p>
+    <w:p>
+      <w:pPr>
+        <w:rPr>
+          <w:lang w:val="vi-VN"/>
+        </w:rPr>
+      </w:pPr>
+      <w:r>
+        <w:rPr>
+          <w:lang w:val="vi-VN"/>
+        </w:rPr>
+        <w:t>-UC-05 / Khách hàng</w:t>
+      </w:r>
+    </w:p>
+    <w:tbl>
+      <w:tblPr>
+        <w:tblStyle w:val="TableGrid"/>
+        <w:tblW w:w="9687" w:type="dxa"/>
+        <w:tblLook w:val="04A0" w:firstRow="1" w:lastRow="0" w:firstColumn="1" w:lastColumn="0" w:noHBand="0" w:noVBand="1"/>
+      </w:tblPr>
+      <w:tblGrid>
+        <w:gridCol w:w="2344"/>
+        <w:gridCol w:w="7343"/>
+      </w:tblGrid>
+      <w:tr>
+        <w:trPr>
+          <w:trHeight w:val="202"/>
+        </w:trPr>
+        <w:tc>
+          <w:tcPr>
+            <w:tcW w:w="2344" w:type="dxa"/>
+          </w:tcPr>
+          <w:p>
+            <w:pPr>
+              <w:jc w:val="center"/>
+              <w:rPr>
+                <w:lang w:val="vi-VN"/>
+              </w:rPr>
+            </w:pPr>
+            <w:r>
+              <w:rPr>
+                <w:lang w:val="vi-VN"/>
+              </w:rPr>
+              <w:t>Vai trò</w:t>
+            </w:r>
+          </w:p>
+        </w:tc>
+        <w:tc>
+          <w:tcPr>
+            <w:tcW w:w="7343" w:type="dxa"/>
+          </w:tcPr>
+          <w:p>
+            <w:pPr>
+              <w:jc w:val="center"/>
+              <w:rPr>
+                <w:lang w:val="vi-VN"/>
+              </w:rPr>
+            </w:pPr>
+            <w:r>
+              <w:rPr>
+                <w:lang w:val="vi-VN"/>
+              </w:rPr>
+              <w:t xml:space="preserve">Tác nhân sử dụng usecase này để </w:t>
+            </w:r>
+            <w:r>
+              <w:rPr>
+                <w:lang w:val="vi-VN"/>
+              </w:rPr>
+              <w:t>thêm thông tin nhận hàng</w:t>
+            </w:r>
+          </w:p>
+        </w:tc>
+      </w:tr>
+      <w:tr>
+        <w:trPr>
+          <w:trHeight w:val="1608"/>
+        </w:trPr>
+        <w:tc>
+          <w:tcPr>
+            <w:tcW w:w="2344" w:type="dxa"/>
+          </w:tcPr>
+          <w:p>
+            <w:pPr>
+              <w:jc w:val="center"/>
+              <w:rPr>
+                <w:lang w:val="vi-VN"/>
+              </w:rPr>
+            </w:pPr>
+            <w:r>
+              <w:rPr>
+                <w:lang w:val="vi-VN"/>
+              </w:rPr>
+              <w:t>Tương tác</w:t>
+            </w:r>
+          </w:p>
+        </w:tc>
+        <w:tc>
+          <w:tcPr>
+            <w:tcW w:w="7343" w:type="dxa"/>
+          </w:tcPr>
+          <w:p>
+            <w:pPr>
+              <w:rPr>
+                <w:lang w:val="vi-VN"/>
+              </w:rPr>
+            </w:pPr>
+            <w:r>
+              <w:rPr>
+                <w:lang w:val="vi-VN"/>
+              </w:rPr>
+              <w:t xml:space="preserve">Form : </w:t>
+            </w:r>
+          </w:p>
+          <w:p>
+            <w:pPr>
+              <w:pStyle w:val="ListParagraph"/>
+              <w:numPr>
+                <w:ilvl w:val="3"/>
+                <w:numId w:val="60"/>
+              </w:numPr>
+              <w:spacing w:after="0" w:line="240" w:lineRule="auto"/>
+              <w:ind w:left="735"/>
+              <w:rPr>
+                <w:lang w:val="vi-VN"/>
+              </w:rPr>
+            </w:pPr>
+            <w:r>
+              <w:rPr>
+                <w:lang w:val="vi-VN"/>
+              </w:rPr>
+              <w:t xml:space="preserve">Form </w:t>
+            </w:r>
+            <w:r>
+              <w:rPr>
+                <w:lang w:val="vi-VN"/>
+              </w:rPr>
+              <w:t>thêm thông tin(F07)</w:t>
+            </w:r>
+          </w:p>
+          <w:p>
+            <w:pPr>
+              <w:rPr>
+                <w:lang w:val="vi-VN"/>
+              </w:rPr>
+            </w:pPr>
+            <w:r>
+              <w:rPr>
+                <w:lang w:val="vi-VN"/>
+              </w:rPr>
+              <w:t xml:space="preserve">API : </w:t>
+            </w:r>
+          </w:p>
+          <w:p>
+            <w:pPr>
+              <w:pStyle w:val="ListParagraph"/>
+              <w:numPr>
+                <w:ilvl w:val="3"/>
+                <w:numId w:val="60"/>
+              </w:numPr>
+              <w:spacing w:after="0" w:line="240" w:lineRule="auto"/>
+              <w:ind w:left="735"/>
+              <w:rPr>
+                <w:lang w:val="vi-VN"/>
+              </w:rPr>
+            </w:pPr>
+            <w:r>
+              <w:rPr>
+                <w:lang w:val="vi-VN"/>
+              </w:rPr>
+              <w:t xml:space="preserve">API </w:t>
+            </w:r>
+            <w:r>
+              <w:rPr>
+                <w:lang w:val="vi-VN"/>
+              </w:rPr>
+              <w:t>thêm thông tin nhận hàng(API13)</w:t>
+            </w:r>
+          </w:p>
+        </w:tc>
+      </w:tr>
+    </w:tbl>
+    <w:p>
+      <w:pPr>
+        <w:rPr>
+          <w:lang w:val="vi-VN"/>
+        </w:rPr>
+      </w:pPr>
+    </w:p>
+    <w:p>
+      <w:pPr>
+        <w:rPr>
+          <w:lang w:val="vi-VN"/>
+        </w:rPr>
+      </w:pPr>
+      <w:r>
+        <w:rPr>
+          <w:lang w:val="vi-VN"/>
+        </w:rPr>
+        <w:t>-UC-06 / Nhân viên</w:t>
+      </w:r>
+    </w:p>
+    <w:tbl>
+      <w:tblPr>
+        <w:tblStyle w:val="TableGrid"/>
+        <w:tblW w:w="9765" w:type="dxa"/>
+        <w:tblLook w:val="04A0" w:firstRow="1" w:lastRow="0" w:firstColumn="1" w:lastColumn="0" w:noHBand="0" w:noVBand="1"/>
+      </w:tblPr>
+      <w:tblGrid>
+        <w:gridCol w:w="2363"/>
+        <w:gridCol w:w="7402"/>
+      </w:tblGrid>
+      <w:tr>
+        <w:trPr>
+          <w:trHeight w:val="293"/>
+        </w:trPr>
+        <w:tc>
+          <w:tcPr>
+            <w:tcW w:w="2363" w:type="dxa"/>
+          </w:tcPr>
+          <w:p>
+            <w:pPr>
+              <w:jc w:val="center"/>
+              <w:rPr>
+                <w:lang w:val="vi-VN"/>
+              </w:rPr>
+            </w:pPr>
+            <w:r>
+              <w:rPr>
+                <w:lang w:val="vi-VN"/>
+              </w:rPr>
+              <w:t>Vai trò</w:t>
+            </w:r>
+          </w:p>
+        </w:tc>
+        <w:tc>
+          <w:tcPr>
+            <w:tcW w:w="7402" w:type="dxa"/>
+          </w:tcPr>
+          <w:p>
+            <w:pPr>
+              <w:jc w:val="center"/>
+              <w:rPr>
+                <w:lang w:val="vi-VN"/>
+              </w:rPr>
+            </w:pPr>
+            <w:r>
+              <w:rPr>
+                <w:lang w:val="vi-VN"/>
+              </w:rPr>
+              <w:t xml:space="preserve">Tác nhân sử dụng usecase này để thêm </w:t>
+            </w:r>
+            <w:r>
+              <w:rPr>
+                <w:lang w:val="vi-VN"/>
+              </w:rPr>
+              <w:t>khuyến mãi</w:t>
+            </w:r>
+          </w:p>
+        </w:tc>
+      </w:tr>
+      <w:tr>
+        <w:trPr>
+          <w:trHeight w:val="2351"/>
+        </w:trPr>
+        <w:tc>
+          <w:tcPr>
+            <w:tcW w:w="2363" w:type="dxa"/>
+          </w:tcPr>
+          <w:p>
+            <w:pPr>
+              <w:jc w:val="center"/>
+              <w:rPr>
+                <w:lang w:val="vi-VN"/>
+              </w:rPr>
+            </w:pPr>
+            <w:r>
+              <w:rPr>
+                <w:lang w:val="vi-VN"/>
+              </w:rPr>
+              <w:t>Tương tác</w:t>
+            </w:r>
+          </w:p>
+        </w:tc>
+        <w:tc>
+          <w:tcPr>
+            <w:tcW w:w="7402" w:type="dxa"/>
+          </w:tcPr>
+          <w:p>
+            <w:pPr>
+              <w:rPr>
+                <w:lang w:val="vi-VN"/>
+              </w:rPr>
+            </w:pPr>
+            <w:r>
+              <w:rPr>
+                <w:lang w:val="vi-VN"/>
+              </w:rPr>
+              <w:t xml:space="preserve">Form : </w:t>
+            </w:r>
+          </w:p>
+          <w:p>
+            <w:pPr>
+              <w:pStyle w:val="ListParagraph"/>
+              <w:numPr>
+                <w:ilvl w:val="3"/>
+                <w:numId w:val="60"/>
+              </w:numPr>
+              <w:spacing w:after="0" w:line="240" w:lineRule="auto"/>
+              <w:ind w:left="735"/>
+              <w:rPr>
+                <w:lang w:val="vi-VN"/>
+              </w:rPr>
+            </w:pPr>
+            <w:r>
+              <w:rPr>
+                <w:lang w:val="vi-VN"/>
+              </w:rPr>
+              <w:t xml:space="preserve">Form </w:t>
+            </w:r>
+            <w:r>
+              <w:rPr>
+                <w:lang w:val="vi-VN"/>
+              </w:rPr>
+              <w:t>tạo khuyến mãi theo loại khách hàng</w:t>
+            </w:r>
+            <w:r>
+              <w:rPr>
+                <w:lang w:val="vi-VN"/>
+              </w:rPr>
+              <w:t>(F0</w:t>
+            </w:r>
+            <w:r>
+              <w:rPr>
+                <w:lang w:val="vi-VN"/>
+              </w:rPr>
+              <w:t>8</w:t>
+            </w:r>
+            <w:r>
+              <w:rPr>
+                <w:lang w:val="vi-VN"/>
+              </w:rPr>
+              <w:t>)</w:t>
+            </w:r>
+          </w:p>
+          <w:p>
+            <w:pPr>
+              <w:pStyle w:val="ListParagraph"/>
+              <w:numPr>
+                <w:ilvl w:val="3"/>
+                <w:numId w:val="60"/>
+              </w:numPr>
+              <w:spacing w:after="0" w:line="240" w:lineRule="auto"/>
+              <w:ind w:left="735"/>
+              <w:rPr>
+                <w:lang w:val="vi-VN"/>
+              </w:rPr>
+            </w:pPr>
+            <w:r>
+              <w:rPr>
+                <w:lang w:val="vi-VN"/>
+              </w:rPr>
+              <w:t>Form tạo khuyến mãi theo đầu sách(F09)</w:t>
+            </w:r>
+          </w:p>
+          <w:p>
+            <w:pPr>
+              <w:rPr>
+                <w:lang w:val="vi-VN"/>
+              </w:rPr>
+            </w:pPr>
+            <w:r>
+              <w:rPr>
+                <w:lang w:val="vi-VN"/>
+              </w:rPr>
+              <w:t xml:space="preserve">API : </w:t>
+            </w:r>
+          </w:p>
+          <w:p>
+            <w:pPr>
+              <w:pStyle w:val="ListParagraph"/>
+              <w:numPr>
+                <w:ilvl w:val="3"/>
+                <w:numId w:val="60"/>
+              </w:numPr>
+              <w:spacing w:after="0" w:line="240" w:lineRule="auto"/>
+              <w:ind w:left="735"/>
+              <w:rPr>
+                <w:lang w:val="vi-VN"/>
+              </w:rPr>
+            </w:pPr>
+            <w:r>
+              <w:rPr>
+                <w:lang w:val="vi-VN"/>
+              </w:rPr>
+              <w:t xml:space="preserve">API </w:t>
+            </w:r>
+            <w:r>
+              <w:rPr>
+                <w:lang w:val="vi-VN"/>
+              </w:rPr>
+              <w:t>danh sách loại khách hàng</w:t>
+            </w:r>
+            <w:r>
+              <w:rPr>
+                <w:lang w:val="vi-VN"/>
+              </w:rPr>
+              <w:t>(API1</w:t>
+            </w:r>
+            <w:r>
+              <w:rPr>
+                <w:lang w:val="vi-VN"/>
+              </w:rPr>
+              <w:t>4</w:t>
+            </w:r>
+            <w:r>
+              <w:rPr>
+                <w:lang w:val="vi-VN"/>
+              </w:rPr>
+              <w:t>)</w:t>
+            </w:r>
+          </w:p>
+          <w:p>
+            <w:pPr>
+              <w:pStyle w:val="ListParagraph"/>
+              <w:numPr>
+                <w:ilvl w:val="3"/>
+                <w:numId w:val="60"/>
+              </w:numPr>
+              <w:spacing w:after="0" w:line="240" w:lineRule="auto"/>
+              <w:ind w:left="735"/>
+              <w:rPr>
+                <w:lang w:val="vi-VN"/>
+              </w:rPr>
+            </w:pPr>
+            <w:r>
+              <w:rPr>
+                <w:lang w:val="vi-VN"/>
+              </w:rPr>
+              <w:t>API danh sách các đầu sách (API15)</w:t>
+            </w:r>
+          </w:p>
+          <w:p>
+            <w:pPr>
+              <w:pStyle w:val="ListParagraph"/>
+              <w:numPr>
+                <w:ilvl w:val="3"/>
+                <w:numId w:val="60"/>
+              </w:numPr>
+              <w:spacing w:after="0" w:line="240" w:lineRule="auto"/>
+              <w:ind w:left="735"/>
+              <w:rPr>
+                <w:lang w:val="vi-VN"/>
+              </w:rPr>
+            </w:pPr>
+            <w:r>
+              <w:rPr>
+                <w:lang w:val="vi-VN"/>
+              </w:rPr>
+              <w:t>API tạo khuyến mãi(API16)</w:t>
+            </w:r>
+          </w:p>
+        </w:tc>
+      </w:tr>
+    </w:tbl>
+    <w:p>
+      <w:pPr>
+        <w:rPr>
+          <w:lang w:val="vi-VN"/>
+        </w:rPr>
+      </w:pPr>
+    </w:p>
+    <w:p>
+      <w:pPr>
+        <w:rPr>
+          <w:lang w:val="vi-VN"/>
+        </w:rPr>
+      </w:pPr>
+    </w:p>
+    <w:p>
+      <w:pPr>
+        <w:rPr>
+          <w:lang w:val="vi-VN"/>
+        </w:rPr>
+      </w:pPr>
+    </w:p>
+    <w:p>
+      <w:pPr>
+        <w:rPr>
+          <w:lang w:val="vi-VN"/>
+        </w:rPr>
+      </w:pPr>
+    </w:p>
+    <w:p>
+      <w:pPr>
+        <w:rPr>
+          <w:lang w:val="vi-VN"/>
+        </w:rPr>
+      </w:pPr>
+    </w:p>
+    <w:p>
+      <w:pPr>
+        <w:rPr>
+          <w:lang w:val="vi-VN"/>
+        </w:rPr>
+      </w:pPr>
+    </w:p>
+    <w:p>
+      <w:pPr>
+        <w:rPr>
+          <w:lang w:val="vi-VN"/>
+        </w:rPr>
+      </w:pPr>
+    </w:p>
+    <w:p>
+      <w:pPr>
+        <w:rPr>
+          <w:lang w:val="vi-VN"/>
+        </w:rPr>
+      </w:pPr>
+      <w:r>
+        <w:rPr>
+          <w:lang w:val="vi-VN"/>
+        </w:rPr>
+        <w:lastRenderedPageBreak/>
+        <w:t xml:space="preserve">-UC-07 / Nhân viên </w:t>
+      </w:r>
+    </w:p>
+    <w:tbl>
+      <w:tblPr>
+        <w:tblStyle w:val="TableGrid"/>
+        <w:tblW w:w="9903" w:type="dxa"/>
+        <w:tblLook w:val="04A0" w:firstRow="1" w:lastRow="0" w:firstColumn="1" w:lastColumn="0" w:noHBand="0" w:noVBand="1"/>
+      </w:tblPr>
+      <w:tblGrid>
+        <w:gridCol w:w="2396"/>
+        <w:gridCol w:w="7507"/>
+      </w:tblGrid>
+      <w:tr>
+        <w:trPr>
+          <w:trHeight w:val="203"/>
+        </w:trPr>
+        <w:tc>
+          <w:tcPr>
+            <w:tcW w:w="2396" w:type="dxa"/>
+          </w:tcPr>
+          <w:p>
+            <w:pPr>
+              <w:jc w:val="center"/>
+              <w:rPr>
+                <w:lang w:val="vi-VN"/>
+              </w:rPr>
+            </w:pPr>
+            <w:r>
+              <w:rPr>
+                <w:lang w:val="vi-VN"/>
+              </w:rPr>
+              <w:t>Vai trò</w:t>
+            </w:r>
+          </w:p>
+        </w:tc>
+        <w:tc>
+          <w:tcPr>
+            <w:tcW w:w="7507" w:type="dxa"/>
+          </w:tcPr>
+          <w:p>
+            <w:pPr>
+              <w:jc w:val="center"/>
+              <w:rPr>
+                <w:lang w:val="vi-VN"/>
+              </w:rPr>
+            </w:pPr>
+            <w:r>
+              <w:rPr>
+                <w:lang w:val="vi-VN"/>
+              </w:rPr>
+              <w:t xml:space="preserve">Tác nhân sử dụng usecase này để </w:t>
+            </w:r>
+            <w:r>
+              <w:rPr>
+                <w:lang w:val="vi-VN"/>
+              </w:rPr>
+              <w:t>duyệt đơn hàng</w:t>
+            </w:r>
+          </w:p>
+        </w:tc>
+      </w:tr>
+      <w:tr>
+        <w:trPr>
+          <w:trHeight w:val="1631"/>
+        </w:trPr>
+        <w:tc>
+          <w:tcPr>
+            <w:tcW w:w="2396" w:type="dxa"/>
+          </w:tcPr>
+          <w:p>
+            <w:pPr>
+              <w:jc w:val="center"/>
+              <w:rPr>
+                <w:lang w:val="vi-VN"/>
+              </w:rPr>
+            </w:pPr>
+            <w:r>
+              <w:rPr>
+                <w:lang w:val="vi-VN"/>
+              </w:rPr>
+              <w:t>Tương tác</w:t>
+            </w:r>
+          </w:p>
+        </w:tc>
+        <w:tc>
+          <w:tcPr>
+            <w:tcW w:w="7507" w:type="dxa"/>
+          </w:tcPr>
+          <w:p>
+            <w:pPr>
+              <w:rPr>
+                <w:lang w:val="vi-VN"/>
+              </w:rPr>
+            </w:pPr>
+            <w:r>
+              <w:rPr>
+                <w:lang w:val="vi-VN"/>
+              </w:rPr>
+              <w:t xml:space="preserve">API : </w:t>
+            </w:r>
+          </w:p>
+          <w:p>
+            <w:pPr>
+              <w:pStyle w:val="ListParagraph"/>
+              <w:numPr>
+                <w:ilvl w:val="3"/>
+                <w:numId w:val="60"/>
+              </w:numPr>
+              <w:spacing w:after="0" w:line="240" w:lineRule="auto"/>
+              <w:ind w:left="735"/>
+              <w:rPr>
+                <w:lang w:val="vi-VN"/>
+              </w:rPr>
+            </w:pPr>
+            <w:r>
+              <w:rPr>
+                <w:lang w:val="vi-VN"/>
+              </w:rPr>
+              <w:t>API xem chi tiết đơn hàng (API1</w:t>
+            </w:r>
+            <w:r>
+              <w:rPr>
+                <w:lang w:val="vi-VN"/>
+              </w:rPr>
+              <w:t>1</w:t>
+            </w:r>
+            <w:r>
+              <w:rPr>
+                <w:lang w:val="vi-VN"/>
+              </w:rPr>
+              <w:t>)</w:t>
+            </w:r>
+          </w:p>
+          <w:p>
+            <w:pPr>
+              <w:pStyle w:val="ListParagraph"/>
+              <w:numPr>
+                <w:ilvl w:val="3"/>
+                <w:numId w:val="60"/>
+              </w:numPr>
+              <w:spacing w:after="0" w:line="240" w:lineRule="auto"/>
+              <w:ind w:left="735"/>
+              <w:rPr>
+                <w:lang w:val="vi-VN"/>
+              </w:rPr>
+            </w:pPr>
+            <w:r>
+              <w:rPr>
+                <w:lang w:val="vi-VN"/>
+              </w:rPr>
+              <w:t>API xem danh sách shipper</w:t>
+            </w:r>
+            <w:r>
+              <w:rPr>
+                <w:lang w:val="vi-VN"/>
+              </w:rPr>
+              <w:t xml:space="preserve"> (API1</w:t>
+            </w:r>
+            <w:r>
+              <w:rPr>
+                <w:lang w:val="vi-VN"/>
+              </w:rPr>
+              <w:t>7</w:t>
+            </w:r>
+            <w:r>
+              <w:rPr>
+                <w:lang w:val="vi-VN"/>
+              </w:rPr>
+              <w:t>)</w:t>
+            </w:r>
+          </w:p>
+          <w:p>
+            <w:pPr>
+              <w:pStyle w:val="ListParagraph"/>
+              <w:numPr>
+                <w:ilvl w:val="3"/>
+                <w:numId w:val="60"/>
+              </w:numPr>
+              <w:spacing w:after="0" w:line="240" w:lineRule="auto"/>
+              <w:ind w:left="735"/>
+              <w:rPr>
+                <w:lang w:val="vi-VN"/>
+              </w:rPr>
+            </w:pPr>
+            <w:r>
+              <w:rPr>
+                <w:lang w:val="vi-VN"/>
+              </w:rPr>
+              <w:t xml:space="preserve">API </w:t>
+            </w:r>
+            <w:r>
+              <w:rPr>
+                <w:lang w:val="vi-VN"/>
+              </w:rPr>
+              <w:t>duyệt đơn</w:t>
+            </w:r>
+            <w:r>
+              <w:rPr>
+                <w:lang w:val="vi-VN"/>
+              </w:rPr>
+              <w:t>(API1</w:t>
+            </w:r>
+            <w:r>
+              <w:rPr>
+                <w:lang w:val="vi-VN"/>
+              </w:rPr>
+              <w:t>8</w:t>
+            </w:r>
+            <w:r>
+              <w:rPr>
+                <w:lang w:val="vi-VN"/>
+              </w:rPr>
+              <w:t>)</w:t>
+            </w:r>
+          </w:p>
+        </w:tc>
+      </w:tr>
+    </w:tbl>
+    <w:p>
+      <w:pPr>
+        <w:rPr>
+          <w:lang w:val="vi-VN"/>
+        </w:rPr>
+      </w:pPr>
+    </w:p>
+    <w:p>
+      <w:pPr>
+        <w:rPr>
+          <w:lang w:val="vi-VN"/>
+        </w:rPr>
+      </w:pPr>
+      <w:r>
+        <w:rPr>
+          <w:lang w:val="vi-VN"/>
+        </w:rPr>
+        <w:t>-UC-08 / Nhân viên</w:t>
+      </w:r>
+      <w:r>
+        <w:rPr>
+          <w:lang w:val="vi-VN"/>
+        </w:rPr>
+        <w:t xml:space="preserve"> giao hàng</w:t>
+      </w:r>
+    </w:p>
+    <w:tbl>
+      <w:tblPr>
+        <w:tblStyle w:val="TableGrid"/>
+        <w:tblW w:w="10081" w:type="dxa"/>
+        <w:tblLook w:val="04A0" w:firstRow="1" w:lastRow="0" w:firstColumn="1" w:lastColumn="0" w:noHBand="0" w:noVBand="1"/>
+      </w:tblPr>
+      <w:tblGrid>
+        <w:gridCol w:w="2438"/>
+        <w:gridCol w:w="7643"/>
+      </w:tblGrid>
+      <w:tr>
+        <w:trPr>
+          <w:trHeight w:val="215"/>
+        </w:trPr>
+        <w:tc>
+          <w:tcPr>
+            <w:tcW w:w="2438" w:type="dxa"/>
+          </w:tcPr>
+          <w:p>
+            <w:pPr>
+              <w:jc w:val="center"/>
+              <w:rPr>
+                <w:lang w:val="vi-VN"/>
+              </w:rPr>
+            </w:pPr>
+            <w:r>
+              <w:rPr>
+                <w:lang w:val="vi-VN"/>
+              </w:rPr>
+              <w:t>Vai trò</w:t>
+            </w:r>
+          </w:p>
+        </w:tc>
+        <w:tc>
+          <w:tcPr>
+            <w:tcW w:w="7643" w:type="dxa"/>
+          </w:tcPr>
+          <w:p>
+            <w:pPr>
+              <w:jc w:val="center"/>
+              <w:rPr>
+                <w:lang w:val="vi-VN"/>
+              </w:rPr>
+            </w:pPr>
+            <w:r>
+              <w:rPr>
+                <w:lang w:val="vi-VN"/>
+              </w:rPr>
+              <w:t xml:space="preserve">Tác nhân sử dụng usecase này để </w:t>
+            </w:r>
+            <w:r>
+              <w:rPr>
+                <w:lang w:val="vi-VN"/>
+              </w:rPr>
+              <w:t>cập nhật trạng thái đơn hàng</w:t>
+            </w:r>
+          </w:p>
+        </w:tc>
+      </w:tr>
+      <w:tr>
+        <w:trPr>
+          <w:trHeight w:val="1739"/>
+        </w:trPr>
+        <w:tc>
+          <w:tcPr>
+            <w:tcW w:w="2438" w:type="dxa"/>
+          </w:tcPr>
+          <w:p>
+            <w:pPr>
+              <w:jc w:val="center"/>
+              <w:rPr>
+                <w:lang w:val="vi-VN"/>
+              </w:rPr>
+            </w:pPr>
+            <w:r>
+              <w:rPr>
+                <w:lang w:val="vi-VN"/>
+              </w:rPr>
+              <w:t>Tương tác</w:t>
+            </w:r>
+          </w:p>
+        </w:tc>
+        <w:tc>
+          <w:tcPr>
+            <w:tcW w:w="7643" w:type="dxa"/>
+          </w:tcPr>
+          <w:p>
+            <w:pPr>
+              <w:rPr>
+                <w:lang w:val="vi-VN"/>
+              </w:rPr>
+            </w:pPr>
+            <w:r>
+              <w:rPr>
+                <w:lang w:val="vi-VN"/>
+              </w:rPr>
+              <w:t xml:space="preserve">Form : </w:t>
+            </w:r>
+          </w:p>
+          <w:p>
+            <w:pPr>
+              <w:pStyle w:val="ListParagraph"/>
+              <w:numPr>
+                <w:ilvl w:val="3"/>
+                <w:numId w:val="60"/>
+              </w:numPr>
+              <w:spacing w:after="0" w:line="240" w:lineRule="auto"/>
+              <w:ind w:left="741"/>
+              <w:rPr>
+                <w:lang w:val="vi-VN"/>
+              </w:rPr>
+            </w:pPr>
+            <w:r>
+              <w:rPr>
+                <w:lang w:val="vi-VN"/>
+              </w:rPr>
+              <w:t>Form cập nhật</w:t>
+            </w:r>
+            <w:r>
+              <w:rPr>
+                <w:lang w:val="vi-VN"/>
+              </w:rPr>
+              <w:t xml:space="preserve"> trạng thái</w:t>
+            </w:r>
+            <w:r>
+              <w:rPr>
+                <w:lang w:val="vi-VN"/>
+              </w:rPr>
+              <w:t>.</w:t>
+            </w:r>
+            <w:r>
+              <w:rPr>
+                <w:lang w:val="vi-VN"/>
+              </w:rPr>
+              <w:t>(F10)</w:t>
+            </w:r>
+          </w:p>
+          <w:p>
+            <w:pPr>
+              <w:rPr>
+                <w:lang w:val="vi-VN"/>
+              </w:rPr>
+            </w:pPr>
+            <w:r>
+              <w:rPr>
+                <w:lang w:val="vi-VN"/>
+              </w:rPr>
+              <w:t xml:space="preserve">API : </w:t>
+            </w:r>
+          </w:p>
+          <w:p>
+            <w:pPr>
+              <w:pStyle w:val="ListParagraph"/>
+              <w:numPr>
+                <w:ilvl w:val="3"/>
+                <w:numId w:val="60"/>
+              </w:numPr>
+              <w:spacing w:after="0" w:line="240" w:lineRule="auto"/>
+              <w:ind w:left="735"/>
+              <w:rPr>
+                <w:lang w:val="vi-VN"/>
+              </w:rPr>
+            </w:pPr>
+            <w:r>
+              <w:rPr>
+                <w:lang w:val="vi-VN"/>
+              </w:rPr>
+              <w:t>API xem chi tiết đơn hàng (API11)</w:t>
+            </w:r>
+          </w:p>
+          <w:p>
+            <w:pPr>
+              <w:pStyle w:val="ListParagraph"/>
+              <w:numPr>
+                <w:ilvl w:val="3"/>
+                <w:numId w:val="60"/>
+              </w:numPr>
+              <w:spacing w:after="0" w:line="240" w:lineRule="auto"/>
+              <w:ind w:left="735"/>
+              <w:rPr>
+                <w:lang w:val="vi-VN"/>
+              </w:rPr>
+            </w:pPr>
+            <w:r>
+              <w:rPr>
+                <w:lang w:val="vi-VN"/>
+              </w:rPr>
+              <w:t xml:space="preserve">API </w:t>
+            </w:r>
+            <w:r>
+              <w:rPr>
+                <w:lang w:val="vi-VN"/>
+              </w:rPr>
+              <w:t>xác nhận cập nhật trạng thái đơn hàng(API19)</w:t>
+            </w:r>
+          </w:p>
+        </w:tc>
+      </w:tr>
+    </w:tbl>
+    <w:p>
+      <w:pPr>
+        <w:rPr>
+          <w:lang w:val="vi-VN"/>
+        </w:rPr>
+      </w:pPr>
+    </w:p>
+    <w:p>
+      <w:pPr>
+        <w:pStyle w:val="Heading3"/>
+        <w:rPr>
+          <w:lang w:val="vi-VN"/>
+        </w:rPr>
+      </w:pPr>
+      <w:r>
+        <w:rPr>
+          <w:lang w:val="vi-VN"/>
+        </w:rPr>
+        <w:t>b</w:t>
+      </w:r>
+      <w:r>
+        <w:t xml:space="preserve">. </w:t>
+      </w:r>
+      <w:proofErr w:type="spellStart"/>
+      <w:r>
+        <w:t>UsecaseID</w:t>
+      </w:r>
+      <w:proofErr w:type="spellEnd"/>
+      <w:r>
+        <w:t>/</w:t>
+      </w:r>
+      <w:r>
+        <w:rPr>
+          <w:lang w:val="vi-VN"/>
+        </w:rPr>
+        <w:t xml:space="preserve"> Form ID</w:t>
+      </w:r>
+    </w:p>
+    <w:p>
+      <w:pPr>
+        <w:rPr>
+          <w:lang w:val="vi-VN"/>
+        </w:rPr>
+      </w:pPr>
+      <w:r>
+        <w:rPr>
+          <w:lang w:val="vi-VN"/>
+        </w:rPr>
+        <w:t>- UC-01/F01</w:t>
+      </w:r>
+    </w:p>
+    <w:tbl>
+      <w:tblPr>
+        <w:tblStyle w:val="TableGrid"/>
+        <w:tblW w:w="10060" w:type="dxa"/>
+        <w:tblLook w:val="04A0" w:firstRow="1" w:lastRow="0" w:firstColumn="1" w:lastColumn="0" w:noHBand="0" w:noVBand="1"/>
+      </w:tblPr>
+      <w:tblGrid>
+        <w:gridCol w:w="3116"/>
+        <w:gridCol w:w="6944"/>
+      </w:tblGrid>
+      <w:tr>
+        <w:tc>
+          <w:tcPr>
+            <w:tcW w:w="3116" w:type="dxa"/>
+          </w:tcPr>
+          <w:p>
+            <w:pPr>
+              <w:jc w:val="center"/>
+              <w:rPr>
+                <w:lang w:val="vi-VN"/>
+              </w:rPr>
+            </w:pPr>
+            <w:r>
+              <w:rPr>
+                <w:lang w:val="vi-VN"/>
+              </w:rPr>
+              <w:t>Tên Form</w:t>
+            </w:r>
+          </w:p>
+        </w:tc>
+        <w:tc>
+          <w:tcPr>
+            <w:tcW w:w="6944" w:type="dxa"/>
+          </w:tcPr>
+          <w:p>
+            <w:pPr>
+              <w:jc w:val="center"/>
+              <w:rPr>
+                <w:lang w:val="vi-VN"/>
+              </w:rPr>
+            </w:pPr>
+            <w:r>
+              <w:rPr>
+                <w:lang w:val="vi-VN"/>
+              </w:rPr>
+              <w:t>Form lọc sách theo các thuộc tính của sách</w:t>
+            </w:r>
+          </w:p>
+        </w:tc>
+      </w:tr>
+      <w:tr>
+        <w:tc>
+          <w:tcPr>
+            <w:tcW w:w="3116" w:type="dxa"/>
+          </w:tcPr>
+          <w:p>
+            <w:pPr>
+              <w:jc w:val="center"/>
+              <w:rPr>
+                <w:lang w:val="vi-VN"/>
+              </w:rPr>
+            </w:pPr>
+            <w:r>
+              <w:rPr>
+                <w:lang w:val="vi-VN"/>
+              </w:rPr>
+              <w:t>Giao tiếp với user</w:t>
+            </w:r>
+          </w:p>
+        </w:tc>
+        <w:tc>
+          <w:tcPr>
+            <w:tcW w:w="6944" w:type="dxa"/>
+          </w:tcPr>
+          <w:p>
+            <w:pPr>
+              <w:jc w:val="center"/>
+              <w:rPr>
+                <w:lang w:val="vi-VN"/>
+              </w:rPr>
+            </w:pPr>
+            <w:r>
+              <w:rPr>
+                <w:lang w:val="vi-VN"/>
+              </w:rPr>
+              <w:t>Khách hàng</w:t>
+            </w:r>
+          </w:p>
+        </w:tc>
+      </w:tr>
+      <w:tr>
+        <w:tc>
+          <w:tcPr>
+            <w:tcW w:w="3116" w:type="dxa"/>
+          </w:tcPr>
+          <w:p>
+            <w:pPr>
+              <w:jc w:val="center"/>
+              <w:rPr>
+                <w:lang w:val="vi-VN"/>
+              </w:rPr>
+            </w:pPr>
+            <w:r>
+              <w:rPr>
+                <w:lang w:val="vi-VN"/>
+              </w:rPr>
+              <w:t>Control</w:t>
+            </w:r>
+          </w:p>
+        </w:tc>
+        <w:tc>
+          <w:tcPr>
+            <w:tcW w:w="6944" w:type="dxa"/>
+          </w:tcPr>
+          <w:p>
+            <w:pPr>
+              <w:pStyle w:val="ListParagraph"/>
+              <w:numPr>
+                <w:ilvl w:val="3"/>
+                <w:numId w:val="60"/>
+              </w:numPr>
+              <w:spacing w:after="0" w:line="240" w:lineRule="auto"/>
+              <w:ind w:left="608" w:hanging="219"/>
+              <w:rPr>
+                <w:lang w:val="vi-VN"/>
+              </w:rPr>
+            </w:pPr>
+            <w:r>
+              <w:rPr>
+                <w:lang w:val="vi-VN"/>
+              </w:rPr>
+              <w:t>T</w:t>
+            </w:r>
+            <w:proofErr w:type="spellStart"/>
+            <w:r>
+              <w:rPr>
+                <w:lang w:val="en-US"/>
+              </w:rPr>
+              <w:t>extbox</w:t>
+            </w:r>
+            <w:proofErr w:type="spellEnd"/>
+            <w:r>
+              <w:rPr>
+                <w:lang w:val="en-US"/>
+              </w:rPr>
+              <w:t xml:space="preserve"> </w:t>
+            </w:r>
+            <w:r>
+              <w:rPr>
+                <w:lang w:val="vi-VN"/>
+              </w:rPr>
+              <w:t>tìm kiếm tên sách</w:t>
+            </w:r>
+            <w:r>
+              <w:rPr>
+                <w:lang w:val="vi-VN"/>
+              </w:rPr>
+              <w:t>.</w:t>
+            </w:r>
+          </w:p>
+          <w:p>
+            <w:pPr>
+              <w:pStyle w:val="ListParagraph"/>
+              <w:numPr>
+                <w:ilvl w:val="3"/>
+                <w:numId w:val="60"/>
+              </w:numPr>
+              <w:spacing w:after="0" w:line="240" w:lineRule="auto"/>
+              <w:ind w:left="608" w:hanging="219"/>
+              <w:rPr>
+                <w:lang w:val="vi-VN"/>
+              </w:rPr>
+            </w:pPr>
+            <w:r>
+              <w:rPr>
+                <w:lang w:val="vi-VN"/>
+              </w:rPr>
+              <w:t>Textbox tên tác giả.</w:t>
+            </w:r>
+          </w:p>
+          <w:p>
+            <w:pPr>
+              <w:pStyle w:val="ListParagraph"/>
+              <w:numPr>
+                <w:ilvl w:val="3"/>
+                <w:numId w:val="60"/>
+              </w:numPr>
+              <w:spacing w:after="0" w:line="240" w:lineRule="auto"/>
+              <w:ind w:left="608" w:hanging="219"/>
+              <w:rPr>
+                <w:lang w:val="vi-VN"/>
+              </w:rPr>
+            </w:pPr>
+            <w:r>
+              <w:rPr>
+                <w:lang w:val="vi-VN"/>
+              </w:rPr>
+              <w:t>Textbox năm xuất bản.</w:t>
+            </w:r>
+          </w:p>
+          <w:p>
+            <w:pPr>
+              <w:pStyle w:val="ListParagraph"/>
+              <w:numPr>
+                <w:ilvl w:val="3"/>
+                <w:numId w:val="60"/>
+              </w:numPr>
+              <w:spacing w:after="0" w:line="240" w:lineRule="auto"/>
+              <w:ind w:left="608" w:hanging="219"/>
+              <w:rPr>
+                <w:lang w:val="vi-VN"/>
+              </w:rPr>
+            </w:pPr>
+            <w:r>
+              <w:rPr>
+                <w:lang w:val="vi-VN"/>
+              </w:rPr>
+              <w:t>Dropdown thể loại : cho phép chọn loại sách.</w:t>
+            </w:r>
+          </w:p>
+          <w:p>
+            <w:pPr>
+              <w:pStyle w:val="ListParagraph"/>
+              <w:numPr>
+                <w:ilvl w:val="3"/>
+                <w:numId w:val="60"/>
+              </w:numPr>
+              <w:spacing w:after="0" w:line="240" w:lineRule="auto"/>
+              <w:ind w:left="608" w:hanging="219"/>
+              <w:rPr>
+                <w:lang w:val="vi-VN"/>
+              </w:rPr>
+            </w:pPr>
+            <w:r>
+              <w:rPr>
+                <w:lang w:val="en-US"/>
+              </w:rPr>
+              <w:t xml:space="preserve"> </w:t>
+            </w:r>
+            <w:r>
+              <w:rPr>
+                <w:lang w:val="vi-VN"/>
+              </w:rPr>
+              <w:t>Dropdown nhà xuất bản : cho phép chọn nhà xuất bản.</w:t>
+            </w:r>
+          </w:p>
+          <w:p>
+            <w:pPr>
+              <w:pStyle w:val="ListParagraph"/>
+              <w:numPr>
+                <w:ilvl w:val="3"/>
+                <w:numId w:val="60"/>
+              </w:numPr>
+              <w:spacing w:after="0" w:line="240" w:lineRule="auto"/>
+              <w:ind w:left="608" w:hanging="219"/>
+              <w:rPr>
+                <w:lang w:val="vi-VN"/>
+              </w:rPr>
+            </w:pPr>
+            <w:r>
+              <w:rPr>
+                <w:lang w:val="vi-VN"/>
+              </w:rPr>
+              <w:t>Button tìm kiếm : Gửi và yêu cầu trả lại các đầu sách ở màn hình hiện tại.</w:t>
+            </w:r>
+          </w:p>
+          <w:p>
+            <w:pPr>
+              <w:ind w:left="389"/>
+              <w:rPr>
+                <w:lang w:val="vi-VN"/>
+              </w:rPr>
+            </w:pPr>
+          </w:p>
+        </w:tc>
+      </w:tr>
+    </w:tbl>
+    <w:p>
+      <w:pPr>
+        <w:rPr>
+          <w:lang w:val="vi-VN"/>
+        </w:rPr>
+      </w:pPr>
+    </w:p>
+    <w:p>
+      <w:pPr>
+        <w:rPr>
+          <w:lang w:val="vi-VN"/>
+        </w:rPr>
+      </w:pPr>
+      <w:r>
+        <w:rPr>
+          <w:lang w:val="vi-VN"/>
+        </w:rPr>
+        <w:t>-</w:t>
+      </w:r>
+      <w:r>
+        <w:rPr>
+          <w:lang w:val="vi-VN"/>
+        </w:rPr>
+        <w:t xml:space="preserve"> </w:t>
+      </w:r>
+      <w:r>
+        <w:rPr>
+          <w:lang w:val="vi-VN"/>
+        </w:rPr>
+        <w:t>UC-01/F02</w:t>
+      </w:r>
+    </w:p>
+    <w:tbl>
+      <w:tblPr>
+        <w:tblStyle w:val="TableGrid"/>
+        <w:tblW w:w="10060" w:type="dxa"/>
+        <w:tblLook w:val="04A0" w:firstRow="1" w:lastRow="0" w:firstColumn="1" w:lastColumn="0" w:noHBand="0" w:noVBand="1"/>
+      </w:tblPr>
+      <w:tblGrid>
+        <w:gridCol w:w="3116"/>
+        <w:gridCol w:w="6944"/>
+      </w:tblGrid>
+      <w:tr>
+        <w:tc>
+          <w:tcPr>
+            <w:tcW w:w="3116" w:type="dxa"/>
+          </w:tcPr>
+          <w:p>
+            <w:pPr>
+              <w:jc w:val="center"/>
+              <w:rPr>
+                <w:lang w:val="vi-VN"/>
+              </w:rPr>
+            </w:pPr>
+            <w:r>
+              <w:rPr>
+                <w:lang w:val="vi-VN"/>
+              </w:rPr>
+              <w:t>Tên Form</w:t>
+            </w:r>
+          </w:p>
+        </w:tc>
+        <w:tc>
+          <w:tcPr>
+            <w:tcW w:w="6944" w:type="dxa"/>
+          </w:tcPr>
+          <w:p>
+            <w:pPr>
+              <w:jc w:val="center"/>
+              <w:rPr>
+                <w:lang w:val="vi-VN"/>
+              </w:rPr>
+            </w:pPr>
+            <w:r>
+              <w:rPr>
+                <w:lang w:val="vi-VN"/>
+              </w:rPr>
+              <w:t>Form lọc sách theo c</w:t>
+            </w:r>
+            <w:r>
+              <w:rPr>
+                <w:lang w:val="vi-VN"/>
+              </w:rPr>
+              <w:t>ustom keywords</w:t>
+            </w:r>
+          </w:p>
+        </w:tc>
+      </w:tr>
+      <w:tr>
+        <w:tc>
+          <w:tcPr>
+            <w:tcW w:w="3116" w:type="dxa"/>
+          </w:tcPr>
+          <w:p>
+            <w:pPr>
+              <w:jc w:val="center"/>
+              <w:rPr>
+                <w:lang w:val="vi-VN"/>
+              </w:rPr>
+            </w:pPr>
+            <w:r>
+              <w:rPr>
+                <w:lang w:val="vi-VN"/>
+              </w:rPr>
+              <w:t>Giao tiếp với user</w:t>
+            </w:r>
+          </w:p>
+        </w:tc>
+        <w:tc>
+          <w:tcPr>
+            <w:tcW w:w="6944" w:type="dxa"/>
+          </w:tcPr>
+          <w:p>
+            <w:pPr>
+              <w:jc w:val="center"/>
+              <w:rPr>
+                <w:lang w:val="vi-VN"/>
+              </w:rPr>
+            </w:pPr>
+            <w:r>
+              <w:rPr>
+                <w:lang w:val="vi-VN"/>
+              </w:rPr>
+              <w:t>Khách hàng</w:t>
+            </w:r>
+          </w:p>
+        </w:tc>
+      </w:tr>
+      <w:tr>
+        <w:tc>
+          <w:tcPr>
+            <w:tcW w:w="3116" w:type="dxa"/>
+          </w:tcPr>
+          <w:p>
+            <w:pPr>
+              <w:jc w:val="center"/>
+              <w:rPr>
+                <w:lang w:val="vi-VN"/>
+              </w:rPr>
+            </w:pPr>
+            <w:r>
+              <w:rPr>
+                <w:lang w:val="vi-VN"/>
+              </w:rPr>
+              <w:t>Control</w:t>
+            </w:r>
+          </w:p>
+        </w:tc>
+        <w:tc>
+          <w:tcPr>
+            <w:tcW w:w="6944" w:type="dxa"/>
+          </w:tcPr>
+          <w:p>
+            <w:pPr>
+              <w:pStyle w:val="ListParagraph"/>
+              <w:numPr>
+                <w:ilvl w:val="3"/>
+                <w:numId w:val="60"/>
+              </w:numPr>
+              <w:spacing w:after="0" w:line="240" w:lineRule="auto"/>
+              <w:ind w:left="608" w:hanging="219"/>
+              <w:rPr>
+                <w:lang w:val="vi-VN"/>
+              </w:rPr>
+            </w:pPr>
+            <w:r>
+              <w:rPr>
+                <w:lang w:val="vi-VN"/>
+              </w:rPr>
+              <w:t>T</w:t>
+            </w:r>
+            <w:proofErr w:type="spellStart"/>
+            <w:r>
+              <w:rPr>
+                <w:lang w:val="en-US"/>
+              </w:rPr>
+              <w:t>extbox</w:t>
+            </w:r>
+            <w:proofErr w:type="spellEnd"/>
+            <w:r>
+              <w:rPr>
+                <w:lang w:val="en-US"/>
+              </w:rPr>
+              <w:t xml:space="preserve"> </w:t>
+            </w:r>
+            <w:r>
+              <w:rPr>
+                <w:lang w:val="vi-VN"/>
+              </w:rPr>
+              <w:t>nhập custom keyword</w:t>
+            </w:r>
+            <w:r>
+              <w:rPr>
+                <w:lang w:val="vi-VN"/>
+              </w:rPr>
+              <w:t>.</w:t>
+            </w:r>
+          </w:p>
+          <w:p>
+            <w:pPr>
+              <w:pStyle w:val="ListParagraph"/>
+              <w:numPr>
+                <w:ilvl w:val="3"/>
+                <w:numId w:val="60"/>
+              </w:numPr>
+              <w:spacing w:after="0" w:line="240" w:lineRule="auto"/>
+              <w:ind w:left="608" w:hanging="219"/>
+              <w:rPr>
+                <w:lang w:val="vi-VN"/>
+              </w:rPr>
+            </w:pPr>
+            <w:r>
+              <w:rPr>
+                <w:lang w:val="vi-VN"/>
+              </w:rPr>
+              <w:lastRenderedPageBreak/>
+              <w:t>Button tìm kiếm : Gửi và yêu cầu trả lại các đầu sách ở màn hình hiện tại.</w:t>
+            </w:r>
+          </w:p>
+        </w:tc>
+      </w:tr>
+    </w:tbl>
+    <w:p>
+      <w:pPr>
+        <w:rPr>
+          <w:lang w:val="vi-VN"/>
+        </w:rPr>
+      </w:pPr>
+    </w:p>
+    <w:p>
+      <w:pPr>
+        <w:rPr>
+          <w:lang w:val="vi-VN"/>
+        </w:rPr>
+      </w:pPr>
+      <w:r>
+        <w:rPr>
+          <w:lang w:val="vi-VN"/>
+        </w:rPr>
+        <w:t>- UC-01/F03</w:t>
+      </w:r>
+    </w:p>
+    <w:tbl>
+      <w:tblPr>
+        <w:tblStyle w:val="TableGrid"/>
+        <w:tblW w:w="10060" w:type="dxa"/>
+        <w:tblLook w:val="04A0" w:firstRow="1" w:lastRow="0" w:firstColumn="1" w:lastColumn="0" w:noHBand="0" w:noVBand="1"/>
+      </w:tblPr>
+      <w:tblGrid>
+        <w:gridCol w:w="3116"/>
+        <w:gridCol w:w="6944"/>
+      </w:tblGrid>
+      <w:tr>
+        <w:tc>
+          <w:tcPr>
+            <w:tcW w:w="3116" w:type="dxa"/>
+          </w:tcPr>
+          <w:p>
+            <w:pPr>
+              <w:jc w:val="center"/>
+              <w:rPr>
+                <w:lang w:val="vi-VN"/>
+              </w:rPr>
+            </w:pPr>
+            <w:r>
+              <w:rPr>
+                <w:lang w:val="vi-VN"/>
+              </w:rPr>
+              <w:t>Tên Form</w:t>
+            </w:r>
+          </w:p>
+        </w:tc>
+        <w:tc>
+          <w:tcPr>
+            <w:tcW w:w="6944" w:type="dxa"/>
+          </w:tcPr>
+          <w:p>
+            <w:pPr>
+              <w:jc w:val="center"/>
+              <w:rPr>
+                <w:lang w:val="vi-VN"/>
+              </w:rPr>
+            </w:pPr>
+            <w:r>
+              <w:rPr>
+                <w:lang w:val="vi-VN"/>
+              </w:rPr>
+              <w:t xml:space="preserve">Form lọc sách theo </w:t>
+            </w:r>
+            <w:r>
+              <w:rPr>
+                <w:lang w:val="vi-VN"/>
+              </w:rPr>
+              <w:t>lượng mua và đánh giá sao</w:t>
+            </w:r>
+          </w:p>
+        </w:tc>
+      </w:tr>
+      <w:tr>
+        <w:tc>
+          <w:tcPr>
+            <w:tcW w:w="3116" w:type="dxa"/>
+          </w:tcPr>
+          <w:p>
+            <w:pPr>
+              <w:jc w:val="center"/>
+              <w:rPr>
+                <w:lang w:val="vi-VN"/>
+              </w:rPr>
+            </w:pPr>
+            <w:r>
+              <w:rPr>
+                <w:lang w:val="vi-VN"/>
+              </w:rPr>
+              <w:t>Giao tiếp với user</w:t>
+            </w:r>
+          </w:p>
+        </w:tc>
+        <w:tc>
+          <w:tcPr>
+            <w:tcW w:w="6944" w:type="dxa"/>
+          </w:tcPr>
+          <w:p>
+            <w:pPr>
+              <w:jc w:val="center"/>
+              <w:rPr>
+                <w:lang w:val="vi-VN"/>
+              </w:rPr>
+            </w:pPr>
+            <w:r>
+              <w:rPr>
+                <w:lang w:val="vi-VN"/>
+              </w:rPr>
+              <w:t>Khách hàng</w:t>
+            </w:r>
+          </w:p>
+        </w:tc>
+      </w:tr>
+      <w:tr>
+        <w:tc>
+          <w:tcPr>
+            <w:tcW w:w="3116" w:type="dxa"/>
+          </w:tcPr>
+          <w:p>
+            <w:pPr>
+              <w:jc w:val="center"/>
+              <w:rPr>
+                <w:lang w:val="vi-VN"/>
+              </w:rPr>
+            </w:pPr>
+            <w:r>
+              <w:rPr>
+                <w:lang w:val="vi-VN"/>
+              </w:rPr>
+              <w:t>Control</w:t>
+            </w:r>
+          </w:p>
+        </w:tc>
+        <w:tc>
+          <w:tcPr>
+            <w:tcW w:w="6944" w:type="dxa"/>
+          </w:tcPr>
+          <w:p>
+            <w:pPr>
+              <w:pStyle w:val="ListParagraph"/>
+              <w:numPr>
+                <w:ilvl w:val="3"/>
+                <w:numId w:val="60"/>
+              </w:numPr>
+              <w:spacing w:after="0" w:line="240" w:lineRule="auto"/>
+              <w:ind w:left="608" w:hanging="219"/>
+              <w:rPr>
+                <w:lang w:val="vi-VN"/>
+              </w:rPr>
+            </w:pPr>
+            <w:r>
+              <w:rPr>
+                <w:lang w:val="vi-VN"/>
+              </w:rPr>
+              <w:t>T</w:t>
+            </w:r>
+            <w:proofErr w:type="spellStart"/>
+            <w:r>
+              <w:rPr>
+                <w:lang w:val="en-US"/>
+              </w:rPr>
+              <w:t>extbox</w:t>
+            </w:r>
+            <w:proofErr w:type="spellEnd"/>
+            <w:r>
+              <w:rPr>
+                <w:lang w:val="en-US"/>
+              </w:rPr>
+              <w:t xml:space="preserve"> </w:t>
+            </w:r>
+            <w:r>
+              <w:rPr>
+                <w:lang w:val="vi-VN"/>
+              </w:rPr>
+              <w:t xml:space="preserve">nhập </w:t>
+            </w:r>
+            <w:r>
+              <w:rPr>
+                <w:lang w:val="vi-VN"/>
+              </w:rPr>
+              <w:t>tên sách</w:t>
+            </w:r>
+            <w:r>
+              <w:rPr>
+                <w:lang w:val="vi-VN"/>
+              </w:rPr>
+              <w:t>.</w:t>
+            </w:r>
+          </w:p>
+          <w:p>
+            <w:pPr>
+              <w:pStyle w:val="ListParagraph"/>
+              <w:numPr>
+                <w:ilvl w:val="3"/>
+                <w:numId w:val="60"/>
+              </w:numPr>
+              <w:spacing w:after="0" w:line="240" w:lineRule="auto"/>
+              <w:ind w:left="608" w:hanging="219"/>
+              <w:rPr>
+                <w:lang w:val="vi-VN"/>
+              </w:rPr>
+            </w:pPr>
+            <w:r>
+              <w:rPr>
+                <w:lang w:val="vi-VN"/>
+              </w:rPr>
+              <w:t>Dropd</w:t>
+            </w:r>
+            <w:r>
+              <w:rPr>
+                <w:lang w:val="en-US"/>
+              </w:rPr>
+              <w:t xml:space="preserve">own </w:t>
+            </w:r>
+            <w:proofErr w:type="spellStart"/>
+            <w:r>
+              <w:rPr>
+                <w:lang w:val="en-US"/>
+              </w:rPr>
+              <w:t>ch</w:t>
+            </w:r>
+            <w:proofErr w:type="spellEnd"/>
+            <w:r>
+              <w:rPr>
+                <w:lang w:val="vi-VN"/>
+              </w:rPr>
+              <w:t>ọn chế độ : theo lượng mua hoặc theo đánh giá sao.</w:t>
+            </w:r>
+          </w:p>
+          <w:p>
+            <w:pPr>
+              <w:pStyle w:val="ListParagraph"/>
+              <w:numPr>
+                <w:ilvl w:val="3"/>
+                <w:numId w:val="60"/>
+              </w:numPr>
+              <w:spacing w:after="0" w:line="240" w:lineRule="auto"/>
+              <w:ind w:left="608" w:hanging="219"/>
+              <w:rPr>
+                <w:lang w:val="vi-VN"/>
+              </w:rPr>
+            </w:pPr>
+            <w:r>
+              <w:rPr>
+                <w:lang w:val="vi-VN"/>
+              </w:rPr>
+              <w:t>Button tìm kiếm : Gửi và yêu cầu trả lại các đầu sách ở màn hình hiện tại.</w:t>
+            </w:r>
+          </w:p>
+        </w:tc>
+      </w:tr>
+    </w:tbl>
+    <w:p>
+      <w:pPr>
+        <w:rPr>
+          <w:lang w:val="vi-VN"/>
+        </w:rPr>
+      </w:pPr>
+    </w:p>
+    <w:p>
+      <w:pPr>
+        <w:rPr>
+          <w:lang w:val="vi-VN"/>
+        </w:rPr>
+      </w:pPr>
+      <w:r>
+        <w:rPr>
+          <w:lang w:val="vi-VN"/>
+        </w:rPr>
+        <w:t>- UC-02/F04</w:t>
+      </w:r>
+    </w:p>
+    <w:tbl>
+      <w:tblPr>
+        <w:tblStyle w:val="TableGrid"/>
+        <w:tblW w:w="10060" w:type="dxa"/>
+        <w:tblLook w:val="04A0" w:firstRow="1" w:lastRow="0" w:firstColumn="1" w:lastColumn="0" w:noHBand="0" w:noVBand="1"/>
+      </w:tblPr>
+      <w:tblGrid>
+        <w:gridCol w:w="3116"/>
+        <w:gridCol w:w="6944"/>
+      </w:tblGrid>
+      <w:tr>
+        <w:tc>
+          <w:tcPr>
+            <w:tcW w:w="3116" w:type="dxa"/>
+          </w:tcPr>
+          <w:p>
+            <w:pPr>
+              <w:jc w:val="center"/>
+              <w:rPr>
+                <w:lang w:val="vi-VN"/>
+              </w:rPr>
+            </w:pPr>
+            <w:r>
+              <w:rPr>
+                <w:lang w:val="vi-VN"/>
+              </w:rPr>
+              <w:t>Tên Form</w:t>
+            </w:r>
+          </w:p>
+        </w:tc>
+        <w:tc>
+          <w:tcPr>
+            <w:tcW w:w="6944" w:type="dxa"/>
+          </w:tcPr>
+          <w:p>
+            <w:pPr>
+              <w:jc w:val="center"/>
+              <w:rPr>
+                <w:lang w:val="vi-VN"/>
+              </w:rPr>
+            </w:pPr>
+            <w:r>
+              <w:rPr>
+                <w:lang w:val="vi-VN"/>
+              </w:rPr>
+              <w:t xml:space="preserve">Form </w:t>
+            </w:r>
+            <w:r>
+              <w:rPr>
+                <w:lang w:val="vi-VN"/>
+              </w:rPr>
+              <w:t>thêm sách vào giỏ hàng</w:t>
+            </w:r>
+          </w:p>
+        </w:tc>
+      </w:tr>
+      <w:tr>
+        <w:tc>
+          <w:tcPr>
+            <w:tcW w:w="3116" w:type="dxa"/>
+          </w:tcPr>
+          <w:p>
+            <w:pPr>
+              <w:jc w:val="center"/>
+              <w:rPr>
+                <w:lang w:val="vi-VN"/>
+              </w:rPr>
+            </w:pPr>
+            <w:r>
+              <w:rPr>
+                <w:lang w:val="vi-VN"/>
+              </w:rPr>
+              <w:t>Giao tiếp với user</w:t>
+            </w:r>
+          </w:p>
+        </w:tc>
+        <w:tc>
+          <w:tcPr>
+            <w:tcW w:w="6944" w:type="dxa"/>
+          </w:tcPr>
+          <w:p>
+            <w:pPr>
+              <w:jc w:val="center"/>
+              <w:rPr>
+                <w:lang w:val="vi-VN"/>
+              </w:rPr>
+            </w:pPr>
+            <w:r>
+              <w:rPr>
+                <w:lang w:val="vi-VN"/>
+              </w:rPr>
+              <w:t>Khách hàng</w:t>
+            </w:r>
+          </w:p>
+        </w:tc>
+      </w:tr>
+      <w:tr>
+        <w:tc>
+          <w:tcPr>
+            <w:tcW w:w="3116" w:type="dxa"/>
+          </w:tcPr>
+          <w:p>
+            <w:pPr>
+              <w:jc w:val="center"/>
+              <w:rPr>
+                <w:lang w:val="vi-VN"/>
+              </w:rPr>
+            </w:pPr>
+            <w:r>
+              <w:rPr>
+                <w:lang w:val="vi-VN"/>
+              </w:rPr>
+              <w:t>Control</w:t>
+            </w:r>
+          </w:p>
+        </w:tc>
+        <w:tc>
+          <w:tcPr>
+            <w:tcW w:w="6944" w:type="dxa"/>
+          </w:tcPr>
+          <w:p>
+            <w:pPr>
+              <w:pStyle w:val="ListParagraph"/>
+              <w:numPr>
+                <w:ilvl w:val="3"/>
+                <w:numId w:val="60"/>
+              </w:numPr>
+              <w:spacing w:after="0" w:line="240" w:lineRule="auto"/>
+              <w:ind w:left="608" w:hanging="219"/>
+              <w:rPr>
+                <w:lang w:val="vi-VN"/>
+              </w:rPr>
+            </w:pPr>
+            <w:r>
+              <w:rPr>
+                <w:lang w:val="vi-VN"/>
+              </w:rPr>
+              <w:t>T</w:t>
+            </w:r>
+            <w:proofErr w:type="spellStart"/>
+            <w:r>
+              <w:rPr>
+                <w:lang w:val="en-US"/>
+              </w:rPr>
+              <w:t>extbox</w:t>
+            </w:r>
+            <w:proofErr w:type="spellEnd"/>
+            <w:r>
+              <w:rPr>
+                <w:lang w:val="en-US"/>
+              </w:rPr>
+              <w:t xml:space="preserve"> </w:t>
+            </w:r>
+            <w:r>
+              <w:rPr>
+                <w:lang w:val="vi-VN"/>
+              </w:rPr>
+              <w:t>số lượng : chỉ cho phép nhập số</w:t>
+            </w:r>
+            <w:r>
+              <w:rPr>
+                <w:lang w:val="vi-VN"/>
+              </w:rPr>
+              <w:t>.</w:t>
+            </w:r>
+          </w:p>
+          <w:p>
+            <w:pPr>
+              <w:pStyle w:val="ListParagraph"/>
+              <w:numPr>
+                <w:ilvl w:val="3"/>
+                <w:numId w:val="60"/>
+              </w:numPr>
+              <w:spacing w:after="0" w:line="240" w:lineRule="auto"/>
+              <w:ind w:left="608" w:hanging="219"/>
+              <w:rPr>
+                <w:lang w:val="vi-VN"/>
+              </w:rPr>
+            </w:pPr>
+            <w:r>
+              <w:rPr>
+                <w:lang w:val="vi-VN"/>
+              </w:rPr>
+              <w:t xml:space="preserve">Button </w:t>
+            </w:r>
+            <w:r>
+              <w:rPr>
+                <w:lang w:val="vi-VN"/>
+              </w:rPr>
+              <w:t>thêm vào giỏ</w:t>
+            </w:r>
+            <w:r>
+              <w:rPr>
+                <w:lang w:val="vi-VN"/>
+              </w:rPr>
+              <w:t xml:space="preserve"> :</w:t>
+            </w:r>
+            <w:r>
+              <w:rPr>
+                <w:lang w:val="vi-VN"/>
+              </w:rPr>
+              <w:t xml:space="preserve"> Gửi yêu cầu và thông báo lại màn hình hiện tại</w:t>
+            </w:r>
+            <w:r>
+              <w:rPr>
+                <w:lang w:val="vi-VN"/>
+              </w:rPr>
+              <w:t>.</w:t>
+            </w:r>
+          </w:p>
+        </w:tc>
+      </w:tr>
+    </w:tbl>
+    <w:p>
+      <w:pPr>
+        <w:rPr>
+          <w:lang w:val="vi-VN"/>
+        </w:rPr>
+      </w:pPr>
+    </w:p>
+    <w:p>
+      <w:pPr>
+        <w:rPr>
+          <w:lang w:val="vi-VN"/>
+        </w:rPr>
+      </w:pPr>
+      <w:r>
+        <w:rPr>
+          <w:lang w:val="vi-VN"/>
+        </w:rPr>
+        <w:t xml:space="preserve">- </w:t>
+      </w:r>
+      <w:r>
+        <w:rPr>
+          <w:lang w:val="vi-VN"/>
+        </w:rPr>
+        <w:t>UC-03/F05</w:t>
+      </w:r>
+    </w:p>
+    <w:tbl>
+      <w:tblPr>
+        <w:tblStyle w:val="TableGrid"/>
+        <w:tblW w:w="10060" w:type="dxa"/>
+        <w:tblLook w:val="04A0" w:firstRow="1" w:lastRow="0" w:firstColumn="1" w:lastColumn="0" w:noHBand="0" w:noVBand="1"/>
+      </w:tblPr>
+      <w:tblGrid>
+        <w:gridCol w:w="3116"/>
+        <w:gridCol w:w="6944"/>
+      </w:tblGrid>
+      <w:tr>
+        <w:tc>
+          <w:tcPr>
+            <w:tcW w:w="3116" w:type="dxa"/>
+          </w:tcPr>
+          <w:p>
+            <w:pPr>
+              <w:jc w:val="center"/>
+              <w:rPr>
+                <w:lang w:val="vi-VN"/>
+              </w:rPr>
+            </w:pPr>
+            <w:r>
+              <w:rPr>
+                <w:lang w:val="vi-VN"/>
+              </w:rPr>
+              <w:t>Tên Form</w:t>
+            </w:r>
+          </w:p>
+        </w:tc>
+        <w:tc>
+          <w:tcPr>
+            <w:tcW w:w="6944" w:type="dxa"/>
+          </w:tcPr>
+          <w:p>
+            <w:pPr>
+              <w:jc w:val="center"/>
+              <w:rPr>
+                <w:lang w:val="vi-VN"/>
+              </w:rPr>
+            </w:pPr>
+            <w:r>
+              <w:rPr>
+                <w:lang w:val="vi-VN"/>
+              </w:rPr>
+              <w:t>Form xác nhận thông tin đặt sách</w:t>
+            </w:r>
+          </w:p>
+        </w:tc>
+      </w:tr>
+      <w:tr>
+        <w:tc>
+          <w:tcPr>
+            <w:tcW w:w="3116" w:type="dxa"/>
+          </w:tcPr>
+          <w:p>
+            <w:pPr>
+              <w:jc w:val="center"/>
+              <w:rPr>
+                <w:lang w:val="vi-VN"/>
+              </w:rPr>
+            </w:pPr>
+            <w:r>
+              <w:rPr>
+                <w:lang w:val="vi-VN"/>
+              </w:rPr>
+              <w:t>Giao tiếp với user</w:t>
+            </w:r>
+          </w:p>
+        </w:tc>
+        <w:tc>
+          <w:tcPr>
+            <w:tcW w:w="6944" w:type="dxa"/>
+          </w:tcPr>
+          <w:p>
+            <w:pPr>
+              <w:jc w:val="center"/>
+              <w:rPr>
+                <w:lang w:val="vi-VN"/>
+              </w:rPr>
+            </w:pPr>
+            <w:r>
+              <w:rPr>
+                <w:lang w:val="vi-VN"/>
+              </w:rPr>
+              <w:t>Khách hàng</w:t>
+            </w:r>
+          </w:p>
+        </w:tc>
+      </w:tr>
+      <w:tr>
+        <w:tc>
+          <w:tcPr>
+            <w:tcW w:w="3116" w:type="dxa"/>
+          </w:tcPr>
+          <w:p>
+            <w:pPr>
+              <w:jc w:val="center"/>
+              <w:rPr>
+                <w:lang w:val="vi-VN"/>
+              </w:rPr>
+            </w:pPr>
+            <w:r>
+              <w:rPr>
+                <w:lang w:val="vi-VN"/>
+              </w:rPr>
+              <w:t>Control</w:t>
+            </w:r>
+          </w:p>
+        </w:tc>
+        <w:tc>
+          <w:tcPr>
+            <w:tcW w:w="6944" w:type="dxa"/>
+          </w:tcPr>
+          <w:p>
+            <w:pPr>
+              <w:pStyle w:val="ListParagraph"/>
+              <w:numPr>
+                <w:ilvl w:val="3"/>
+                <w:numId w:val="60"/>
+              </w:numPr>
+              <w:spacing w:after="0" w:line="240" w:lineRule="auto"/>
+              <w:ind w:left="608" w:hanging="219"/>
+              <w:rPr>
+                <w:lang w:val="vi-VN"/>
+              </w:rPr>
+            </w:pPr>
+            <w:r>
+              <w:rPr>
+                <w:lang w:val="vi-VN"/>
+              </w:rPr>
+              <w:t>Button huỷ</w:t>
+            </w:r>
+            <w:r>
+              <w:rPr>
+                <w:lang w:val="vi-VN"/>
+              </w:rPr>
+              <w:t xml:space="preserve"> :</w:t>
+            </w:r>
+            <w:r>
+              <w:rPr>
+                <w:lang w:val="vi-VN"/>
+              </w:rPr>
+              <w:t xml:space="preserve"> quay về trang trước đó</w:t>
+            </w:r>
+            <w:r>
+              <w:rPr>
+                <w:lang w:val="vi-VN"/>
+              </w:rPr>
+              <w:t>.</w:t>
+            </w:r>
+          </w:p>
+          <w:p>
+            <w:pPr>
+              <w:pStyle w:val="ListParagraph"/>
+              <w:numPr>
+                <w:ilvl w:val="3"/>
+                <w:numId w:val="60"/>
+              </w:numPr>
+              <w:spacing w:after="0" w:line="240" w:lineRule="auto"/>
+              <w:ind w:left="608" w:hanging="219"/>
+              <w:rPr>
+                <w:lang w:val="vi-VN"/>
+              </w:rPr>
+            </w:pPr>
+            <w:r>
+              <w:rPr>
+                <w:lang w:val="vi-VN"/>
+              </w:rPr>
+              <w:t xml:space="preserve">Button </w:t>
+            </w:r>
+            <w:r>
+              <w:rPr>
+                <w:lang w:val="vi-VN"/>
+              </w:rPr>
+              <w:t>đặt hàng</w:t>
+            </w:r>
+            <w:r>
+              <w:rPr>
+                <w:lang w:val="vi-VN"/>
+              </w:rPr>
+              <w:t>:</w:t>
+            </w:r>
+            <w:r>
+              <w:rPr>
+                <w:lang w:val="vi-VN"/>
+              </w:rPr>
+              <w:t xml:space="preserve"> xác nhận thông tin đặt sách và hiển thị thông báo. </w:t>
+            </w:r>
+          </w:p>
+        </w:tc>
+      </w:tr>
+    </w:tbl>
+    <w:p>
+      <w:pPr>
+        <w:rPr>
+          <w:lang w:val="vi-VN"/>
+        </w:rPr>
+      </w:pPr>
+    </w:p>
+    <w:p>
+      <w:pPr>
+        <w:rPr>
+          <w:lang w:val="vi-VN"/>
+        </w:rPr>
+      </w:pPr>
+      <w:r>
+        <w:rPr>
+          <w:lang w:val="vi-VN"/>
+        </w:rPr>
+        <w:t xml:space="preserve">- UC-04/F06 </w:t>
+      </w:r>
+    </w:p>
+    <w:tbl>
+      <w:tblPr>
+        <w:tblStyle w:val="TableGrid"/>
+        <w:tblW w:w="10060" w:type="dxa"/>
+        <w:tblLook w:val="04A0" w:firstRow="1" w:lastRow="0" w:firstColumn="1" w:lastColumn="0" w:noHBand="0" w:noVBand="1"/>
+      </w:tblPr>
+      <w:tblGrid>
+        <w:gridCol w:w="3116"/>
+        <w:gridCol w:w="6944"/>
+      </w:tblGrid>
+      <w:tr>
+        <w:tc>
+          <w:tcPr>
+            <w:tcW w:w="3116" w:type="dxa"/>
+          </w:tcPr>
+          <w:p>
+            <w:pPr>
+              <w:jc w:val="center"/>
+              <w:rPr>
+                <w:lang w:val="vi-VN"/>
+              </w:rPr>
+            </w:pPr>
+            <w:r>
+              <w:rPr>
+                <w:lang w:val="vi-VN"/>
+              </w:rPr>
+              <w:t>Tên Form</w:t>
+            </w:r>
+          </w:p>
+        </w:tc>
+        <w:tc>
+          <w:tcPr>
+            <w:tcW w:w="6944" w:type="dxa"/>
+          </w:tcPr>
+          <w:p>
+            <w:pPr>
+              <w:jc w:val="center"/>
+              <w:rPr>
+                <w:lang w:val="vi-VN"/>
+              </w:rPr>
+            </w:pPr>
+            <w:r>
+              <w:rPr>
+                <w:lang w:val="vi-VN"/>
+              </w:rPr>
+              <w:t>Form nhập lý do</w:t>
+            </w:r>
+          </w:p>
+        </w:tc>
+      </w:tr>
+      <w:tr>
+        <w:tc>
+          <w:tcPr>
+            <w:tcW w:w="3116" w:type="dxa"/>
+          </w:tcPr>
+          <w:p>
+            <w:pPr>
+              <w:jc w:val="center"/>
+              <w:rPr>
+                <w:lang w:val="vi-VN"/>
+              </w:rPr>
+            </w:pPr>
+            <w:r>
+              <w:rPr>
+                <w:lang w:val="vi-VN"/>
+              </w:rPr>
+              <w:t>Giao tiếp với user</w:t>
+            </w:r>
+          </w:p>
+        </w:tc>
+        <w:tc>
+          <w:tcPr>
+            <w:tcW w:w="6944" w:type="dxa"/>
+          </w:tcPr>
+          <w:p>
+            <w:pPr>
+              <w:jc w:val="center"/>
+              <w:rPr>
+                <w:lang w:val="vi-VN"/>
+              </w:rPr>
+            </w:pPr>
+            <w:r>
+              <w:rPr>
+                <w:lang w:val="vi-VN"/>
+              </w:rPr>
+              <w:t>Khách hàng</w:t>
+            </w:r>
+          </w:p>
+        </w:tc>
+      </w:tr>
+      <w:tr>
+        <w:tc>
+          <w:tcPr>
+            <w:tcW w:w="3116" w:type="dxa"/>
+          </w:tcPr>
+          <w:p>
+            <w:pPr>
+              <w:jc w:val="center"/>
+              <w:rPr>
+                <w:lang w:val="vi-VN"/>
+              </w:rPr>
+            </w:pPr>
+            <w:r>
+              <w:rPr>
+                <w:lang w:val="vi-VN"/>
+              </w:rPr>
+              <w:t>Control</w:t>
+            </w:r>
+          </w:p>
+        </w:tc>
+        <w:tc>
+          <w:tcPr>
+            <w:tcW w:w="6944" w:type="dxa"/>
+          </w:tcPr>
+          <w:p>
+            <w:pPr>
+              <w:pStyle w:val="ListParagraph"/>
+              <w:numPr>
+                <w:ilvl w:val="3"/>
+                <w:numId w:val="60"/>
+              </w:numPr>
+              <w:spacing w:after="0" w:line="240" w:lineRule="auto"/>
+              <w:ind w:left="608" w:hanging="219"/>
+              <w:rPr>
+                <w:lang w:val="vi-VN"/>
+              </w:rPr>
+            </w:pPr>
+            <w:r>
+              <w:rPr>
+                <w:lang w:val="vi-VN"/>
+              </w:rPr>
+              <w:t>Textbox</w:t>
+            </w:r>
+            <w:r>
+              <w:rPr>
+                <w:lang w:val="en-US"/>
+              </w:rPr>
+              <w:t xml:space="preserve"> </w:t>
+            </w:r>
+            <w:r>
+              <w:rPr>
+                <w:lang w:val="vi-VN"/>
+              </w:rPr>
+              <w:t>nhập lý do huỷ đơn.</w:t>
+            </w:r>
+          </w:p>
+          <w:p>
+            <w:pPr>
+              <w:pStyle w:val="ListParagraph"/>
+              <w:numPr>
+                <w:ilvl w:val="3"/>
+                <w:numId w:val="60"/>
+              </w:numPr>
+              <w:spacing w:after="0" w:line="240" w:lineRule="auto"/>
+              <w:ind w:left="608" w:hanging="219"/>
+              <w:rPr>
+                <w:lang w:val="vi-VN"/>
+              </w:rPr>
+            </w:pPr>
+            <w:r>
+              <w:rPr>
+                <w:lang w:val="vi-VN"/>
+              </w:rPr>
+              <w:t>Button huỷ : quay về trang trước đó.</w:t>
+            </w:r>
+          </w:p>
+          <w:p>
+            <w:pPr>
+              <w:pStyle w:val="ListParagraph"/>
+              <w:numPr>
+                <w:ilvl w:val="3"/>
+                <w:numId w:val="60"/>
+              </w:numPr>
+              <w:spacing w:after="0" w:line="240" w:lineRule="auto"/>
+              <w:ind w:left="608" w:hanging="219"/>
+              <w:rPr>
+                <w:lang w:val="vi-VN"/>
+              </w:rPr>
+            </w:pPr>
+            <w:r>
+              <w:rPr>
+                <w:lang w:val="vi-VN"/>
+              </w:rPr>
+              <w:t xml:space="preserve">Button đặt hàng: xác nhận </w:t>
+            </w:r>
+            <w:r>
+              <w:rPr>
+                <w:lang w:val="vi-VN"/>
+              </w:rPr>
+              <w:t>huỷ đơn</w:t>
+            </w:r>
+            <w:r>
+              <w:rPr>
+                <w:lang w:val="vi-VN"/>
+              </w:rPr>
+              <w:t xml:space="preserve"> và hiển thị thông báo. </w:t>
+            </w:r>
+          </w:p>
+        </w:tc>
+      </w:tr>
+    </w:tbl>
+    <w:p>
+      <w:pPr>
+        <w:rPr>
+          <w:lang w:val="vi-VN"/>
+        </w:rPr>
+      </w:pPr>
+    </w:p>
+    <w:p>
+      <w:pPr>
+        <w:rPr>
+          <w:lang w:val="vi-VN"/>
+        </w:rPr>
+      </w:pPr>
+      <w:r>
+        <w:rPr>
+          <w:lang w:val="vi-VN"/>
+        </w:rPr>
+        <w:lastRenderedPageBreak/>
+        <w:t>- UC-05 / F07</w:t>
+      </w:r>
+    </w:p>
+    <w:tbl>
+      <w:tblPr>
+        <w:tblStyle w:val="TableGrid"/>
+        <w:tblW w:w="10060" w:type="dxa"/>
+        <w:tblLook w:val="04A0" w:firstRow="1" w:lastRow="0" w:firstColumn="1" w:lastColumn="0" w:noHBand="0" w:noVBand="1"/>
+      </w:tblPr>
+      <w:tblGrid>
+        <w:gridCol w:w="3116"/>
+        <w:gridCol w:w="6944"/>
+      </w:tblGrid>
+      <w:tr>
+        <w:tc>
+          <w:tcPr>
+            <w:tcW w:w="3116" w:type="dxa"/>
+          </w:tcPr>
+          <w:p>
+            <w:pPr>
+              <w:jc w:val="center"/>
+              <w:rPr>
+                <w:lang w:val="vi-VN"/>
+              </w:rPr>
+            </w:pPr>
+            <w:r>
+              <w:rPr>
+                <w:lang w:val="vi-VN"/>
+              </w:rPr>
+              <w:t>Tên Form</w:t>
+            </w:r>
+          </w:p>
+        </w:tc>
+        <w:tc>
+          <w:tcPr>
+            <w:tcW w:w="6944" w:type="dxa"/>
+          </w:tcPr>
+          <w:p>
+            <w:pPr>
+              <w:jc w:val="center"/>
+              <w:rPr>
+                <w:lang w:val="vi-VN"/>
+              </w:rPr>
+            </w:pPr>
+            <w:r>
+              <w:rPr>
+                <w:lang w:val="vi-VN"/>
+              </w:rPr>
+              <w:t xml:space="preserve">Form </w:t>
+            </w:r>
+            <w:r>
+              <w:rPr>
+                <w:lang w:val="vi-VN"/>
+              </w:rPr>
+              <w:t>thêm thông tin nhận hàng</w:t>
+            </w:r>
+          </w:p>
+        </w:tc>
+      </w:tr>
+      <w:tr>
+        <w:tc>
+          <w:tcPr>
+            <w:tcW w:w="3116" w:type="dxa"/>
+          </w:tcPr>
+          <w:p>
+            <w:pPr>
+              <w:jc w:val="center"/>
+              <w:rPr>
+                <w:lang w:val="vi-VN"/>
+              </w:rPr>
+            </w:pPr>
+            <w:r>
+              <w:rPr>
+                <w:lang w:val="vi-VN"/>
+              </w:rPr>
+              <w:t>Giao tiếp với user</w:t>
+            </w:r>
+          </w:p>
+        </w:tc>
+        <w:tc>
+          <w:tcPr>
+            <w:tcW w:w="6944" w:type="dxa"/>
+          </w:tcPr>
+          <w:p>
+            <w:pPr>
+              <w:jc w:val="center"/>
+              <w:rPr>
+                <w:lang w:val="vi-VN"/>
+              </w:rPr>
+            </w:pPr>
+            <w:r>
+              <w:rPr>
+                <w:lang w:val="vi-VN"/>
+              </w:rPr>
+              <w:t>Khách hàng</w:t>
+            </w:r>
+          </w:p>
+        </w:tc>
+      </w:tr>
+      <w:tr>
+        <w:tc>
+          <w:tcPr>
+            <w:tcW w:w="3116" w:type="dxa"/>
+          </w:tcPr>
+          <w:p>
+            <w:pPr>
+              <w:jc w:val="center"/>
+              <w:rPr>
+                <w:lang w:val="vi-VN"/>
+              </w:rPr>
+            </w:pPr>
+            <w:r>
+              <w:rPr>
+                <w:lang w:val="vi-VN"/>
+              </w:rPr>
+              <w:t>Control</w:t>
+            </w:r>
+          </w:p>
+        </w:tc>
+        <w:tc>
+          <w:tcPr>
+            <w:tcW w:w="6944" w:type="dxa"/>
+          </w:tcPr>
+          <w:p>
+            <w:pPr>
+              <w:pStyle w:val="ListParagraph"/>
+              <w:numPr>
+                <w:ilvl w:val="3"/>
+                <w:numId w:val="60"/>
+              </w:numPr>
+              <w:spacing w:after="0" w:line="240" w:lineRule="auto"/>
+              <w:ind w:left="608" w:hanging="219"/>
+              <w:rPr>
+                <w:lang w:val="vi-VN"/>
+              </w:rPr>
+            </w:pPr>
+            <w:r>
+              <w:rPr>
+                <w:lang w:val="vi-VN"/>
+              </w:rPr>
+              <w:t>Dropdown chọn tỉnh.</w:t>
+            </w:r>
+          </w:p>
+          <w:p>
+            <w:pPr>
+              <w:pStyle w:val="ListParagraph"/>
+              <w:numPr>
+                <w:ilvl w:val="3"/>
+                <w:numId w:val="60"/>
+              </w:numPr>
+              <w:spacing w:after="0" w:line="240" w:lineRule="auto"/>
+              <w:ind w:left="608" w:hanging="219"/>
+              <w:rPr>
+                <w:lang w:val="vi-VN"/>
+              </w:rPr>
+            </w:pPr>
+            <w:r>
+              <w:rPr>
+                <w:lang w:val="vi-VN"/>
+              </w:rPr>
+              <w:t>Dropdown chọn huyện.</w:t>
+            </w:r>
+          </w:p>
+          <w:p>
+            <w:pPr>
+              <w:pStyle w:val="ListParagraph"/>
+              <w:numPr>
+                <w:ilvl w:val="3"/>
+                <w:numId w:val="60"/>
+              </w:numPr>
+              <w:spacing w:after="0" w:line="240" w:lineRule="auto"/>
+              <w:ind w:left="608" w:hanging="219"/>
+              <w:rPr>
+                <w:lang w:val="vi-VN"/>
+              </w:rPr>
+            </w:pPr>
+            <w:r>
+              <w:rPr>
+                <w:lang w:val="vi-VN"/>
+              </w:rPr>
+              <w:t>Dropdown chọn xã.</w:t>
+            </w:r>
+          </w:p>
+          <w:p>
+            <w:pPr>
+              <w:pStyle w:val="ListParagraph"/>
+              <w:numPr>
+                <w:ilvl w:val="3"/>
+                <w:numId w:val="60"/>
+              </w:numPr>
+              <w:spacing w:after="0" w:line="240" w:lineRule="auto"/>
+              <w:ind w:left="608" w:hanging="219"/>
+              <w:rPr>
+                <w:lang w:val="vi-VN"/>
+              </w:rPr>
+            </w:pPr>
+            <w:r>
+              <w:rPr>
+                <w:lang w:val="vi-VN"/>
+              </w:rPr>
+              <w:t>Textbox nhập chi tiết.</w:t>
+            </w:r>
+          </w:p>
+          <w:p>
+            <w:pPr>
+              <w:pStyle w:val="ListParagraph"/>
+              <w:numPr>
+                <w:ilvl w:val="3"/>
+                <w:numId w:val="60"/>
+              </w:numPr>
+              <w:spacing w:after="0" w:line="240" w:lineRule="auto"/>
+              <w:ind w:left="608" w:hanging="219"/>
+              <w:rPr>
+                <w:lang w:val="vi-VN"/>
+              </w:rPr>
+            </w:pPr>
+            <w:r>
+              <w:rPr>
+                <w:lang w:val="vi-VN"/>
+              </w:rPr>
+              <w:t>Textbox nhập số điện thoại.</w:t>
+            </w:r>
+          </w:p>
+          <w:p>
+            <w:pPr>
+              <w:pStyle w:val="ListParagraph"/>
+              <w:numPr>
+                <w:ilvl w:val="3"/>
+                <w:numId w:val="60"/>
+              </w:numPr>
+              <w:spacing w:after="0" w:line="240" w:lineRule="auto"/>
+              <w:ind w:left="608" w:hanging="219"/>
+              <w:rPr>
+                <w:lang w:val="vi-VN"/>
+              </w:rPr>
+            </w:pPr>
+            <w:r>
+              <w:rPr>
+                <w:lang w:val="vi-VN"/>
+              </w:rPr>
+              <w:t>Textbox nhập tên người nhận.</w:t>
+            </w:r>
+          </w:p>
+          <w:p>
+            <w:pPr>
+              <w:pStyle w:val="ListParagraph"/>
+              <w:numPr>
+                <w:ilvl w:val="3"/>
+                <w:numId w:val="60"/>
+              </w:numPr>
+              <w:spacing w:after="0" w:line="240" w:lineRule="auto"/>
+              <w:ind w:left="608" w:hanging="219"/>
+              <w:rPr>
+                <w:lang w:val="vi-VN"/>
+              </w:rPr>
+            </w:pPr>
+            <w:r>
+              <w:rPr>
+                <w:lang w:val="vi-VN"/>
+              </w:rPr>
+              <w:t>Button đặt hàng</w:t>
+            </w:r>
+            <w:r>
+              <w:rPr>
+                <w:lang w:val="vi-VN"/>
+              </w:rPr>
+              <w:t xml:space="preserve"> : Lưu thông tin</w:t>
+            </w:r>
+            <w:r>
+              <w:rPr>
+                <w:lang w:val="vi-VN"/>
+              </w:rPr>
+              <w:t xml:space="preserve"> và hiển thị thông báo. </w:t>
+            </w:r>
+          </w:p>
+        </w:tc>
+      </w:tr>
+    </w:tbl>
+    <w:p>
+      <w:pPr>
+        <w:rPr>
+          <w:lang w:val="vi-VN"/>
+        </w:rPr>
+      </w:pPr>
+    </w:p>
+    <w:p>
+      <w:pPr>
+        <w:rPr>
+          <w:lang w:val="vi-VN"/>
+        </w:rPr>
+      </w:pPr>
+      <w:r>
+        <w:rPr>
+          <w:lang w:val="vi-VN"/>
+        </w:rPr>
+        <w:t>- UC-06 / F08</w:t>
+      </w:r>
+    </w:p>
+    <w:tbl>
+      <w:tblPr>
+        <w:tblStyle w:val="TableGrid"/>
+        <w:tblW w:w="10060" w:type="dxa"/>
+        <w:tblLook w:val="04A0" w:firstRow="1" w:lastRow="0" w:firstColumn="1" w:lastColumn="0" w:noHBand="0" w:noVBand="1"/>
+      </w:tblPr>
+      <w:tblGrid>
+        <w:gridCol w:w="3116"/>
+        <w:gridCol w:w="6944"/>
+      </w:tblGrid>
+      <w:tr>
+        <w:tc>
+          <w:tcPr>
+            <w:tcW w:w="3116" w:type="dxa"/>
+          </w:tcPr>
+          <w:p>
+            <w:pPr>
+              <w:jc w:val="center"/>
+              <w:rPr>
+                <w:lang w:val="vi-VN"/>
+              </w:rPr>
+            </w:pPr>
+            <w:r>
+              <w:rPr>
+                <w:lang w:val="vi-VN"/>
+              </w:rPr>
+              <w:t>Tên Form</w:t>
+            </w:r>
+          </w:p>
+        </w:tc>
+        <w:tc>
+          <w:tcPr>
+            <w:tcW w:w="6944" w:type="dxa"/>
+          </w:tcPr>
+          <w:p>
+            <w:pPr>
+              <w:jc w:val="center"/>
+              <w:rPr>
+                <w:lang w:val="vi-VN"/>
+              </w:rPr>
+            </w:pPr>
+            <w:r>
+              <w:rPr>
+                <w:lang w:val="vi-VN"/>
+              </w:rPr>
+              <w:t>Form tạo khuyến mãi theo loại khách hàng</w:t>
+            </w:r>
+          </w:p>
+        </w:tc>
+      </w:tr>
+      <w:tr>
+        <w:tc>
+          <w:tcPr>
+            <w:tcW w:w="3116" w:type="dxa"/>
+          </w:tcPr>
+          <w:p>
+            <w:pPr>
+              <w:jc w:val="center"/>
+              <w:rPr>
+                <w:lang w:val="vi-VN"/>
+              </w:rPr>
+            </w:pPr>
+            <w:r>
+              <w:rPr>
+                <w:lang w:val="vi-VN"/>
+              </w:rPr>
+              <w:t>Giao tiếp với user</w:t>
+            </w:r>
+          </w:p>
+        </w:tc>
+        <w:tc>
+          <w:tcPr>
+            <w:tcW w:w="6944" w:type="dxa"/>
+          </w:tcPr>
+          <w:p>
+            <w:pPr>
+              <w:jc w:val="center"/>
+              <w:rPr>
+                <w:lang w:val="vi-VN"/>
+              </w:rPr>
+            </w:pPr>
+            <w:r>
+              <w:rPr>
+                <w:lang w:val="vi-VN"/>
+              </w:rPr>
+              <w:t>Nhân viên</w:t>
+            </w:r>
+          </w:p>
+        </w:tc>
+      </w:tr>
+      <w:tr>
+        <w:tc>
+          <w:tcPr>
+            <w:tcW w:w="3116" w:type="dxa"/>
+          </w:tcPr>
+          <w:p>
+            <w:pPr>
+              <w:jc w:val="center"/>
+              <w:rPr>
+                <w:lang w:val="vi-VN"/>
+              </w:rPr>
+            </w:pPr>
+            <w:r>
+              <w:rPr>
+                <w:lang w:val="vi-VN"/>
+              </w:rPr>
+              <w:t>Control</w:t>
+            </w:r>
+          </w:p>
+        </w:tc>
+        <w:tc>
+          <w:tcPr>
+            <w:tcW w:w="6944" w:type="dxa"/>
+          </w:tcPr>
+          <w:p>
+            <w:pPr>
+              <w:pStyle w:val="ListParagraph"/>
+              <w:numPr>
+                <w:ilvl w:val="3"/>
+                <w:numId w:val="60"/>
+              </w:numPr>
+              <w:spacing w:after="0" w:line="240" w:lineRule="auto"/>
+              <w:ind w:left="608" w:hanging="219"/>
+              <w:rPr>
+                <w:lang w:val="vi-VN"/>
+              </w:rPr>
+            </w:pPr>
+            <w:r>
+              <w:rPr>
+                <w:lang w:val="vi-VN"/>
+              </w:rPr>
+              <w:t>Dropdown ch</w:t>
+            </w:r>
+            <w:r>
+              <w:rPr>
+                <w:lang w:val="vi-VN"/>
+              </w:rPr>
+              <w:t>ọn loại khách hàng</w:t>
+            </w:r>
+            <w:r>
+              <w:rPr>
+                <w:lang w:val="vi-VN"/>
+              </w:rPr>
+              <w:t>.</w:t>
+            </w:r>
+          </w:p>
+          <w:p>
+            <w:pPr>
+              <w:pStyle w:val="ListParagraph"/>
+              <w:numPr>
+                <w:ilvl w:val="3"/>
+                <w:numId w:val="60"/>
+              </w:numPr>
+              <w:spacing w:after="0" w:line="240" w:lineRule="auto"/>
+              <w:ind w:left="608" w:hanging="219"/>
+              <w:rPr>
+                <w:lang w:val="vi-VN"/>
+              </w:rPr>
+            </w:pPr>
+            <w:r>
+              <w:rPr>
+                <w:lang w:val="vi-VN"/>
+              </w:rPr>
+              <w:t>Textb</w:t>
+            </w:r>
+            <w:r>
+              <w:rPr>
+                <w:lang w:val="en-US"/>
+              </w:rPr>
+              <w:t>ox n</w:t>
+            </w:r>
+            <w:r>
+              <w:rPr>
+                <w:lang w:val="vi-VN"/>
+              </w:rPr>
+              <w:t>hập phần trăm giảm giá.</w:t>
+            </w:r>
+          </w:p>
+          <w:p>
+            <w:pPr>
+              <w:pStyle w:val="ListParagraph"/>
+              <w:numPr>
+                <w:ilvl w:val="3"/>
+                <w:numId w:val="60"/>
+              </w:numPr>
+              <w:spacing w:after="0" w:line="240" w:lineRule="auto"/>
+              <w:ind w:left="608" w:hanging="219"/>
+              <w:rPr>
+                <w:lang w:val="vi-VN"/>
+              </w:rPr>
+            </w:pPr>
+            <w:r>
+              <w:rPr>
+                <w:lang w:val="vi-VN"/>
+              </w:rPr>
+              <w:t xml:space="preserve">Button đặt hàng : Lưu thông tin và hiển thị thông báo. </w:t>
+            </w:r>
+          </w:p>
+        </w:tc>
+      </w:tr>
+    </w:tbl>
+    <w:p>
+      <w:pPr>
+        <w:rPr>
+          <w:lang w:val="vi-VN"/>
+        </w:rPr>
+      </w:pPr>
+    </w:p>
+    <w:p>
+      <w:pPr>
+        <w:rPr>
+          <w:lang w:val="vi-VN"/>
+        </w:rPr>
+      </w:pPr>
+      <w:r>
+        <w:rPr>
+          <w:lang w:val="vi-VN"/>
+        </w:rPr>
+        <w:t>- UC-06 / F09</w:t>
+      </w:r>
+    </w:p>
+    <w:tbl>
+      <w:tblPr>
+        <w:tblStyle w:val="TableGrid"/>
+        <w:tblW w:w="10060" w:type="dxa"/>
+        <w:tblLook w:val="04A0" w:firstRow="1" w:lastRow="0" w:firstColumn="1" w:lastColumn="0" w:noHBand="0" w:noVBand="1"/>
+      </w:tblPr>
+      <w:tblGrid>
+        <w:gridCol w:w="3116"/>
+        <w:gridCol w:w="6944"/>
+      </w:tblGrid>
+      <w:tr>
+        <w:tc>
+          <w:tcPr>
+            <w:tcW w:w="3116" w:type="dxa"/>
+          </w:tcPr>
+          <w:p>
+            <w:pPr>
+              <w:jc w:val="center"/>
+              <w:rPr>
+                <w:lang w:val="vi-VN"/>
+              </w:rPr>
+            </w:pPr>
+            <w:r>
+              <w:rPr>
+                <w:lang w:val="vi-VN"/>
+              </w:rPr>
+              <w:t>Tên Form</w:t>
+            </w:r>
+          </w:p>
+        </w:tc>
+        <w:tc>
+          <w:tcPr>
+            <w:tcW w:w="6944" w:type="dxa"/>
+          </w:tcPr>
+          <w:p>
+            <w:pPr>
+              <w:jc w:val="center"/>
+              <w:rPr>
+                <w:lang w:val="vi-VN"/>
+              </w:rPr>
+            </w:pPr>
+            <w:r>
+              <w:rPr>
+                <w:lang w:val="vi-VN"/>
+              </w:rPr>
+              <w:t>Form tạo khuyến mãi theo đầu sách</w:t>
+            </w:r>
+          </w:p>
+        </w:tc>
+      </w:tr>
+      <w:tr>
+        <w:tc>
+          <w:tcPr>
+            <w:tcW w:w="3116" w:type="dxa"/>
+          </w:tcPr>
+          <w:p>
+            <w:pPr>
+              <w:jc w:val="center"/>
+              <w:rPr>
+                <w:lang w:val="vi-VN"/>
+              </w:rPr>
+            </w:pPr>
+            <w:r>
+              <w:rPr>
+                <w:lang w:val="vi-VN"/>
+              </w:rPr>
+              <w:t>Giao tiếp với user</w:t>
+            </w:r>
+          </w:p>
+        </w:tc>
+        <w:tc>
+          <w:tcPr>
+            <w:tcW w:w="6944" w:type="dxa"/>
+          </w:tcPr>
+          <w:p>
+            <w:pPr>
+              <w:jc w:val="center"/>
+              <w:rPr>
+                <w:lang w:val="vi-VN"/>
+              </w:rPr>
+            </w:pPr>
+            <w:r>
+              <w:rPr>
+                <w:lang w:val="vi-VN"/>
+              </w:rPr>
+              <w:t>Nhân viên</w:t>
+            </w:r>
+          </w:p>
+        </w:tc>
+      </w:tr>
+      <w:tr>
+        <w:tc>
+          <w:tcPr>
+            <w:tcW w:w="3116" w:type="dxa"/>
+          </w:tcPr>
+          <w:p>
+            <w:pPr>
+              <w:jc w:val="center"/>
+              <w:rPr>
+                <w:lang w:val="vi-VN"/>
+              </w:rPr>
+            </w:pPr>
+            <w:r>
+              <w:rPr>
+                <w:lang w:val="vi-VN"/>
+              </w:rPr>
+              <w:t>Control</w:t>
+            </w:r>
+          </w:p>
+        </w:tc>
+        <w:tc>
+          <w:tcPr>
+            <w:tcW w:w="6944" w:type="dxa"/>
+          </w:tcPr>
+          <w:p>
+            <w:pPr>
+              <w:pStyle w:val="ListParagraph"/>
+              <w:numPr>
+                <w:ilvl w:val="3"/>
+                <w:numId w:val="60"/>
+              </w:numPr>
+              <w:spacing w:after="0" w:line="240" w:lineRule="auto"/>
+              <w:ind w:left="608" w:hanging="219"/>
+              <w:rPr>
+                <w:lang w:val="vi-VN"/>
+              </w:rPr>
+            </w:pPr>
+            <w:r>
+              <w:rPr>
+                <w:lang w:val="vi-VN"/>
+              </w:rPr>
+              <w:t xml:space="preserve">Dropdown chọn </w:t>
+            </w:r>
+            <w:r>
+              <w:rPr>
+                <w:lang w:val="vi-VN"/>
+              </w:rPr>
+              <w:t>đầu sách</w:t>
+            </w:r>
+            <w:r>
+              <w:rPr>
+                <w:lang w:val="vi-VN"/>
+              </w:rPr>
+              <w:t>.</w:t>
+            </w:r>
+          </w:p>
+          <w:p>
+            <w:pPr>
+              <w:pStyle w:val="ListParagraph"/>
+              <w:numPr>
+                <w:ilvl w:val="3"/>
+                <w:numId w:val="60"/>
+              </w:numPr>
+              <w:spacing w:after="0" w:line="240" w:lineRule="auto"/>
+              <w:ind w:left="608" w:hanging="219"/>
+              <w:rPr>
+                <w:lang w:val="vi-VN"/>
+              </w:rPr>
+            </w:pPr>
+            <w:r>
+              <w:rPr>
+                <w:lang w:val="vi-VN"/>
+              </w:rPr>
+              <w:t>Textb</w:t>
+            </w:r>
+            <w:r>
+              <w:rPr>
+                <w:lang w:val="en-US"/>
+              </w:rPr>
+              <w:t>ox n</w:t>
+            </w:r>
+            <w:r>
+              <w:rPr>
+                <w:lang w:val="vi-VN"/>
+              </w:rPr>
+              <w:t>hập phần trăm giảm giá.</w:t>
+            </w:r>
+          </w:p>
+          <w:p>
+            <w:pPr>
+              <w:pStyle w:val="ListParagraph"/>
+              <w:numPr>
+                <w:ilvl w:val="3"/>
+                <w:numId w:val="60"/>
+              </w:numPr>
+              <w:spacing w:after="0" w:line="240" w:lineRule="auto"/>
+              <w:ind w:left="608" w:hanging="219"/>
+              <w:rPr>
+                <w:lang w:val="vi-VN"/>
+              </w:rPr>
+            </w:pPr>
+            <w:r>
+              <w:rPr>
+                <w:lang w:val="vi-VN"/>
+              </w:rPr>
+              <w:t>Button đặt hàng : Lưu thông tin và hiển thị thông báo.</w:t>
+            </w:r>
+          </w:p>
+        </w:tc>
+      </w:tr>
+    </w:tbl>
+    <w:p>
+      <w:pPr>
+        <w:rPr>
+          <w:lang w:val="vi-VN"/>
+        </w:rPr>
+      </w:pPr>
+    </w:p>
+    <w:p>
+      <w:pPr>
+        <w:rPr>
+          <w:lang w:val="vi-VN"/>
+        </w:rPr>
+      </w:pPr>
+      <w:r>
+        <w:rPr>
+          <w:lang w:val="vi-VN"/>
+        </w:rPr>
+        <w:t>-</w:t>
+      </w:r>
+      <w:r>
+        <w:rPr>
+          <w:lang w:val="vi-VN"/>
+        </w:rPr>
+        <w:t xml:space="preserve">  </w:t>
+      </w:r>
+      <w:r>
+        <w:rPr>
+          <w:lang w:val="vi-VN"/>
+        </w:rPr>
+        <w:t>UC-08 / F10</w:t>
+      </w:r>
+    </w:p>
+    <w:tbl>
+      <w:tblPr>
+        <w:tblStyle w:val="TableGrid"/>
+        <w:tblW w:w="10060" w:type="dxa"/>
+        <w:tblLook w:val="04A0" w:firstRow="1" w:lastRow="0" w:firstColumn="1" w:lastColumn="0" w:noHBand="0" w:noVBand="1"/>
+      </w:tblPr>
+      <w:tblGrid>
+        <w:gridCol w:w="3116"/>
+        <w:gridCol w:w="6944"/>
+      </w:tblGrid>
+      <w:tr>
+        <w:tc>
+          <w:tcPr>
+            <w:tcW w:w="3116" w:type="dxa"/>
+          </w:tcPr>
+          <w:p>
+            <w:pPr>
+              <w:jc w:val="center"/>
+              <w:rPr>
+                <w:lang w:val="vi-VN"/>
+              </w:rPr>
+            </w:pPr>
+            <w:r>
+              <w:rPr>
+                <w:lang w:val="vi-VN"/>
+              </w:rPr>
+              <w:t>Tên Form</w:t>
+            </w:r>
+          </w:p>
+        </w:tc>
+        <w:tc>
+          <w:tcPr>
+            <w:tcW w:w="6944" w:type="dxa"/>
+          </w:tcPr>
+          <w:p>
+            <w:pPr>
+              <w:jc w:val="center"/>
+              <w:rPr>
+                <w:lang w:val="vi-VN"/>
+              </w:rPr>
+            </w:pPr>
+            <w:r>
+              <w:rPr>
+                <w:lang w:val="vi-VN"/>
+              </w:rPr>
+              <w:t>Form cập nhật trạng thái</w:t>
+            </w:r>
+          </w:p>
+        </w:tc>
+      </w:tr>
+      <w:tr>
+        <w:tc>
+          <w:tcPr>
+            <w:tcW w:w="3116" w:type="dxa"/>
+          </w:tcPr>
+          <w:p>
+            <w:pPr>
+              <w:jc w:val="center"/>
+              <w:rPr>
+                <w:lang w:val="vi-VN"/>
+              </w:rPr>
+            </w:pPr>
+            <w:r>
+              <w:rPr>
+                <w:lang w:val="vi-VN"/>
+              </w:rPr>
+              <w:t>Giao tiếp với user</w:t>
+            </w:r>
+          </w:p>
+        </w:tc>
+        <w:tc>
+          <w:tcPr>
+            <w:tcW w:w="6944" w:type="dxa"/>
+          </w:tcPr>
+          <w:p>
+            <w:pPr>
+              <w:jc w:val="center"/>
+              <w:rPr>
+                <w:lang w:val="vi-VN"/>
+              </w:rPr>
+            </w:pPr>
+            <w:r>
+              <w:rPr>
+                <w:lang w:val="vi-VN"/>
+              </w:rPr>
+              <w:t>Nhân viên</w:t>
+            </w:r>
+            <w:r>
+              <w:rPr>
+                <w:lang w:val="vi-VN"/>
+              </w:rPr>
+              <w:t xml:space="preserve"> giao hàng</w:t>
+            </w:r>
+          </w:p>
+        </w:tc>
+      </w:tr>
+      <w:tr>
+        <w:tc>
+          <w:tcPr>
+            <w:tcW w:w="3116" w:type="dxa"/>
+          </w:tcPr>
+          <w:p>
+            <w:pPr>
+              <w:jc w:val="center"/>
+              <w:rPr>
+                <w:lang w:val="vi-VN"/>
+              </w:rPr>
+            </w:pPr>
+            <w:r>
+              <w:rPr>
+                <w:lang w:val="vi-VN"/>
+              </w:rPr>
+              <w:t>Control</w:t>
+            </w:r>
+          </w:p>
+        </w:tc>
+        <w:tc>
+          <w:tcPr>
+            <w:tcW w:w="6944" w:type="dxa"/>
+          </w:tcPr>
+          <w:p>
+            <w:pPr>
+              <w:pStyle w:val="ListParagraph"/>
+              <w:numPr>
+                <w:ilvl w:val="3"/>
+                <w:numId w:val="60"/>
+              </w:numPr>
+              <w:spacing w:after="0" w:line="240" w:lineRule="auto"/>
+              <w:ind w:left="608" w:hanging="219"/>
+              <w:rPr>
+                <w:lang w:val="vi-VN"/>
+              </w:rPr>
+            </w:pPr>
+            <w:r>
+              <w:rPr>
+                <w:lang w:val="vi-VN"/>
+              </w:rPr>
+              <w:t xml:space="preserve">Dropdown chọn </w:t>
+            </w:r>
+            <w:r>
+              <w:rPr>
+                <w:lang w:val="vi-VN"/>
+              </w:rPr>
+              <w:t>trạng thái đơn hàng</w:t>
+            </w:r>
+            <w:r>
+              <w:rPr>
+                <w:lang w:val="vi-VN"/>
+              </w:rPr>
+              <w:t>.</w:t>
+            </w:r>
+          </w:p>
+          <w:p>
+            <w:pPr>
+              <w:pStyle w:val="ListParagraph"/>
+              <w:numPr>
+                <w:ilvl w:val="3"/>
+                <w:numId w:val="60"/>
+              </w:numPr>
+              <w:spacing w:after="0" w:line="240" w:lineRule="auto"/>
+              <w:ind w:left="608" w:hanging="219"/>
+              <w:rPr>
+                <w:lang w:val="vi-VN"/>
+              </w:rPr>
+            </w:pPr>
+            <w:r>
+              <w:rPr>
+                <w:lang w:val="vi-VN"/>
+              </w:rPr>
+              <w:t>Button đặt hàng : Lưu thông tin và hiển thị thông báo.</w:t>
+            </w:r>
+          </w:p>
+        </w:tc>
+      </w:tr>
+    </w:tbl>
+    <w:p>
+      <w:pPr>
+        <w:tabs>
+          <w:tab w:val="left" w:pos="1840"/>
+        </w:tabs>
+        <w:rPr>
+          <w:lang w:val="vi-VN"/>
+        </w:rPr>
+      </w:pPr>
+      <w:r>
+        <w:rPr>
+          <w:lang w:val="vi-VN"/>
+        </w:rPr>
+        <w:tab/>
+      </w:r>
+    </w:p>
+    <w:p>
+      <w:pPr>
+        <w:pStyle w:val="Heading3"/>
+        <w:rPr>
+          <w:lang w:val="vi-VN"/>
+        </w:rPr>
+      </w:pPr>
+      <w:r>
+        <w:rPr>
+          <w:lang w:val="vi-VN"/>
+        </w:rPr>
+        <w:t>c</w:t>
+      </w:r>
+      <w:r>
+        <w:t xml:space="preserve">. </w:t>
+      </w:r>
+      <w:r>
+        <w:rPr>
+          <w:lang w:val="vi-VN"/>
+        </w:rPr>
+        <w:t>API / Service ID</w:t>
+      </w:r>
+    </w:p>
+    <w:p>
+      <w:pPr>
+        <w:pStyle w:val="ListParagraph"/>
+        <w:numPr>
+          <w:ilvl w:val="3"/>
+          <w:numId w:val="60"/>
+        </w:numPr>
+        <w:spacing w:after="0" w:line="240" w:lineRule="auto"/>
+        <w:ind w:left="735"/>
+        <w:rPr>
+          <w:lang w:val="vi-VN"/>
+        </w:rPr>
+      </w:pPr>
+      <w:r>
+        <w:rPr>
+          <w:lang w:val="vi-VN"/>
+        </w:rPr>
+        <w:t>API lọc sách theo các thuộc tính của sách(API01)</w:t>
+      </w:r>
+    </w:p>
+    <w:p>
+      <w:pPr>
+        <w:pStyle w:val="ListParagraph"/>
+        <w:numPr>
+          <w:ilvl w:val="3"/>
+          <w:numId w:val="60"/>
+        </w:numPr>
+        <w:spacing w:after="0" w:line="240" w:lineRule="auto"/>
+        <w:ind w:left="735"/>
+        <w:rPr>
+          <w:lang w:val="vi-VN"/>
+        </w:rPr>
+      </w:pPr>
+      <w:r>
+        <w:rPr>
+          <w:lang w:val="vi-VN"/>
+        </w:rPr>
+        <w:t>API lọc sách theo custom keyword(API02)</w:t>
+      </w:r>
+    </w:p>
+    <w:p>
+      <w:pPr>
+        <w:tabs>
+          <w:tab w:val="left" w:pos="1840"/>
+        </w:tabs>
+        <w:rPr>
+          <w:lang w:val="vi-VN"/>
+        </w:rPr>
+      </w:pPr>
+      <w:r>
+        <w:rPr>
+          <w:lang w:val="vi-VN"/>
+        </w:rPr>
+        <w:t>API lọc sách theo số lượng mua và đánh giá (API03)</w:t>
+      </w:r>
+    </w:p>
+    <w:p>
+      <w:pPr>
+        <w:pStyle w:val="ListParagraph"/>
+        <w:numPr>
+          <w:ilvl w:val="3"/>
+          <w:numId w:val="60"/>
+        </w:numPr>
+        <w:spacing w:after="0" w:line="240" w:lineRule="auto"/>
+        <w:ind w:left="735"/>
+        <w:rPr>
+          <w:lang w:val="vi-VN"/>
+        </w:rPr>
+      </w:pPr>
+      <w:r>
+        <w:rPr>
+          <w:lang w:val="vi-VN"/>
+        </w:rPr>
+        <w:lastRenderedPageBreak/>
+        <w:t>API xem chi tiết sách(API04)</w:t>
+      </w:r>
+    </w:p>
+    <w:p>
+      <w:pPr>
+        <w:tabs>
+          <w:tab w:val="left" w:pos="1840"/>
+        </w:tabs>
+        <w:rPr>
+          <w:lang w:val="vi-VN"/>
+        </w:rPr>
+      </w:pPr>
+      <w:r>
+        <w:rPr>
+          <w:lang w:val="vi-VN"/>
+        </w:rPr>
+        <w:t>API thêm sách vào giỏ hàng (API05)</w:t>
+      </w:r>
     </w:p>
     <w:p>
       <w:pPr>
@@ -41911,7 +46484,7 @@
   <w:abstractNum w:abstractNumId="9" w15:restartNumberingAfterBreak="0">
     <w:nsid w:val="11D002F4"/>
     <w:multiLevelType w:val="hybridMultilevel"/>
-    <w:tmpl w:val="358C9C5E"/>
+    <w:tmpl w:val="72742BB4"/>
     <w:lvl w:ilvl="0" w:tplc="FFFFFFFF">
       <w:start w:val="1"/>
       <w:numFmt w:val="bullet"/>
@@ -41948,16 +46521,16 @@
         <w:rFonts w:ascii="Wingdings" w:hAnsi="Wingdings" w:hint="default"/>
       </w:rPr>
     </w:lvl>
-    <w:lvl w:ilvl="3" w:tplc="FFFFFFFF" w:tentative="1">
+    <w:lvl w:ilvl="3" w:tplc="0E482EDC">
       <w:start w:val="1"/>
       <w:numFmt w:val="bullet"/>
-      <w:lvlText w:val=""/>
+      <w:lvlText w:val="-"/>
       <w:lvlJc w:val="left"/>
       <w:pPr>
         <w:ind w:left="2880" w:hanging="360"/>
       </w:pPr>
       <w:rPr>
-        <w:rFonts w:ascii="Symbol" w:hAnsi="Symbol" w:hint="default"/>
+        <w:rFonts w:ascii="Times New Roman" w:eastAsiaTheme="minorHAnsi" w:hAnsi="Times New Roman" w:cs="Times New Roman" w:hint="default"/>
       </w:rPr>
     </w:lvl>
     <w:lvl w:ilvl="4" w:tplc="FFFFFFFF" w:tentative="1">
@@ -50259,6 +54832,7 @@
     <w:rsid w:val="000F074B"/>
     <w:rsid w:val="001529D4"/>
     <w:rsid w:val="001621F0"/>
+    <w:rsid w:val="003A79EF"/>
     <w:rsid w:val="00446EF7"/>
     <w:rsid w:val="004611F5"/>
     <w:rsid w:val="004E1D6E"/>
@@ -50285,6 +54859,7 @@
     <w:rsid w:val="00BF4CE2"/>
     <w:rsid w:val="00C27FAD"/>
     <w:rsid w:val="00C442BC"/>
+    <w:rsid w:val="00CE2B99"/>
     <w:rsid w:val="00CE414F"/>
     <w:rsid w:val="00E414D4"/>
     <w:rsid w:val="00E827DD"/>

</xml_diff>